<commit_message>
Conteúdo da atualização: * preenchimento do documento "alterações do projeto" com as alterações da sprint 2; * atualização da planilha de atividades
</commit_message>
<xml_diff>
--- a/Docs/Alteração de projeto/Documento de Alteração de Projeto.docx
+++ b/Docs/Alteração de projeto/Documento de Alteração de Projeto.docx
@@ -393,8 +393,145 @@
           </w:p>
         </w:tc>
       </w:tr>
+      <w:tr>
+        <w:tc>
+          <w:tcPr>
+            <w:tcW w:w="1587" w:type="dxa"/>
+            <w:tcMar>
+              <w:top w:w="0" w:type="dxa"/>
+              <w:left w:w="108" w:type="dxa"/>
+              <w:bottom w:w="0" w:type="dxa"/>
+              <w:right w:w="108" w:type="dxa"/>
+            </w:tcMar>
+            <w:vAlign w:val="center"/>
+          </w:tcPr>
+          <w:p>
+            <w:pPr>
+              <w:spacing w:after="240"/>
+              <w:jc w:val="both"/>
+              <w:rPr>
+                <w:rFonts w:cs="Arial"/>
+              </w:rPr>
+            </w:pPr>
+            <w:r>
+              <w:rPr>
+                <w:rFonts w:cs="Arial"/>
+              </w:rPr>
+              <w:t>04/12/2015</w:t>
+            </w:r>
+          </w:p>
+        </w:tc>
+        <w:tc>
+          <w:tcPr>
+            <w:tcW w:w="1479" w:type="dxa"/>
+            <w:tcMar>
+              <w:top w:w="0" w:type="dxa"/>
+              <w:left w:w="108" w:type="dxa"/>
+              <w:bottom w:w="0" w:type="dxa"/>
+              <w:right w:w="108" w:type="dxa"/>
+            </w:tcMar>
+            <w:vAlign w:val="center"/>
+          </w:tcPr>
+          <w:p>
+            <w:pPr>
+              <w:spacing w:after="240"/>
+              <w:jc w:val="both"/>
+              <w:rPr>
+                <w:rFonts w:cs="Arial"/>
+              </w:rPr>
+            </w:pPr>
+            <w:r>
+              <w:rPr>
+                <w:rFonts w:cs="Arial"/>
+              </w:rPr>
+              <w:t>2.0</w:t>
+            </w:r>
+          </w:p>
+        </w:tc>
+        <w:tc>
+          <w:tcPr>
+            <w:tcW w:w="2392" w:type="dxa"/>
+            <w:tcMar>
+              <w:top w:w="0" w:type="dxa"/>
+              <w:left w:w="108" w:type="dxa"/>
+              <w:bottom w:w="0" w:type="dxa"/>
+              <w:right w:w="108" w:type="dxa"/>
+            </w:tcMar>
+            <w:vAlign w:val="center"/>
+          </w:tcPr>
+          <w:p>
+            <w:pPr>
+              <w:spacing w:after="240"/>
+              <w:jc w:val="both"/>
+              <w:rPr>
+                <w:rFonts w:cs="Arial"/>
+              </w:rPr>
+            </w:pPr>
+            <w:r>
+              <w:rPr>
+                <w:rFonts w:cs="Arial"/>
+              </w:rPr>
+              <w:t>Alex Michelon</w:t>
+            </w:r>
+          </w:p>
+        </w:tc>
+        <w:tc>
+          <w:tcPr>
+            <w:tcW w:w="3262" w:type="dxa"/>
+            <w:tcMar>
+              <w:top w:w="0" w:type="dxa"/>
+              <w:left w:w="108" w:type="dxa"/>
+              <w:bottom w:w="0" w:type="dxa"/>
+              <w:right w:w="108" w:type="dxa"/>
+            </w:tcMar>
+            <w:vAlign w:val="center"/>
+          </w:tcPr>
+          <w:p>
+            <w:pPr>
+              <w:spacing w:after="240"/>
+              <w:jc w:val="both"/>
+              <w:rPr>
+                <w:rFonts w:cs="Arial"/>
+              </w:rPr>
+            </w:pPr>
+            <w:r>
+              <w:rPr>
+                <w:rFonts w:cs="Arial"/>
+              </w:rPr>
+              <w:t>Descrição de alterações</w:t>
+            </w:r>
+            <w:proofErr w:type="gramStart"/>
+            <w:r>
+              <w:rPr>
+                <w:rFonts w:cs="Arial"/>
+              </w:rPr>
+              <w:t xml:space="preserve">  </w:t>
+            </w:r>
+            <w:proofErr w:type="gramEnd"/>
+            <w:r>
+              <w:rPr>
+                <w:rFonts w:cs="Arial"/>
+              </w:rPr>
+              <w:t xml:space="preserve">referentes a </w:t>
+            </w:r>
+            <w:proofErr w:type="spellStart"/>
+            <w:r>
+              <w:rPr>
+                <w:rFonts w:cs="Arial"/>
+              </w:rPr>
+              <w:t>sprint</w:t>
+            </w:r>
+            <w:proofErr w:type="spellEnd"/>
+            <w:r>
+              <w:rPr>
+                <w:rFonts w:cs="Arial"/>
+              </w:rPr>
+              <w:t xml:space="preserve"> 2</w:t>
+            </w:r>
+          </w:p>
+        </w:tc>
+      </w:tr>
     </w:tbl>
-    <w:p/>
     <w:p/>
     <w:p/>
     <w:p/>
@@ -453,10 +590,6 @@
         <w:p>
           <w:pPr>
             <w:pStyle w:val="Sumrio2"/>
-            <w:tabs>
-              <w:tab w:val="left" w:pos="660"/>
-              <w:tab w:val="right" w:leader="dot" w:pos="8494"/>
-            </w:tabs>
             <w:rPr>
               <w:rFonts w:eastAsiaTheme="minorEastAsia"/>
               <w:noProof/>
@@ -487,7 +620,7 @@
             </w:rPr>
             <w:fldChar w:fldCharType="separate"/>
           </w:r>
-          <w:hyperlink w:anchor="_Toc436771643" w:history="1">
+          <w:hyperlink w:anchor="_Toc437032917" w:history="1">
             <w:r>
               <w:rPr>
                 <w:rStyle w:val="Hyperlink"/>
@@ -529,7 +662,7 @@
                 <w:noProof/>
                 <w:webHidden/>
               </w:rPr>
-              <w:instrText xml:space="preserve"> PAGEREF _Toc436771643 \h </w:instrText>
+              <w:instrText xml:space="preserve"> PAGEREF _Toc437032917 \h </w:instrText>
             </w:r>
             <w:r>
               <w:rPr>
@@ -563,17 +696,13 @@
         <w:p>
           <w:pPr>
             <w:pStyle w:val="Sumrio2"/>
-            <w:tabs>
-              <w:tab w:val="left" w:pos="660"/>
-              <w:tab w:val="right" w:leader="dot" w:pos="8494"/>
-            </w:tabs>
             <w:rPr>
               <w:rFonts w:eastAsiaTheme="minorEastAsia"/>
               <w:noProof/>
               <w:lang w:eastAsia="pt-BR"/>
             </w:rPr>
           </w:pPr>
-          <w:hyperlink w:anchor="_Toc436771644" w:history="1">
+          <w:hyperlink w:anchor="_Toc437032918" w:history="1">
             <w:r>
               <w:rPr>
                 <w:rStyle w:val="Hyperlink"/>
@@ -615,7 +744,7 @@
                 <w:noProof/>
                 <w:webHidden/>
               </w:rPr>
-              <w:instrText xml:space="preserve"> PAGEREF _Toc436771644 \h </w:instrText>
+              <w:instrText xml:space="preserve"> PAGEREF _Toc437032918 \h </w:instrText>
             </w:r>
             <w:r>
               <w:rPr>
@@ -649,17 +778,13 @@
         <w:p>
           <w:pPr>
             <w:pStyle w:val="Sumrio2"/>
-            <w:tabs>
-              <w:tab w:val="left" w:pos="660"/>
-              <w:tab w:val="right" w:leader="dot" w:pos="8494"/>
-            </w:tabs>
             <w:rPr>
               <w:rFonts w:eastAsiaTheme="minorEastAsia"/>
               <w:noProof/>
               <w:lang w:eastAsia="pt-BR"/>
             </w:rPr>
           </w:pPr>
-          <w:hyperlink w:anchor="_Toc436771645" w:history="1">
+          <w:hyperlink w:anchor="_Toc437032919" w:history="1">
             <w:r>
               <w:rPr>
                 <w:rStyle w:val="Hyperlink"/>
@@ -701,7 +826,7 @@
                 <w:noProof/>
                 <w:webHidden/>
               </w:rPr>
-              <w:instrText xml:space="preserve"> PAGEREF _Toc436771645 \h </w:instrText>
+              <w:instrText xml:space="preserve"> PAGEREF _Toc437032919 \h </w:instrText>
             </w:r>
             <w:r>
               <w:rPr>
@@ -735,17 +860,13 @@
         <w:p>
           <w:pPr>
             <w:pStyle w:val="Sumrio2"/>
-            <w:tabs>
-              <w:tab w:val="left" w:pos="660"/>
-              <w:tab w:val="right" w:leader="dot" w:pos="8494"/>
-            </w:tabs>
             <w:rPr>
               <w:rFonts w:eastAsiaTheme="minorEastAsia"/>
               <w:noProof/>
               <w:lang w:eastAsia="pt-BR"/>
             </w:rPr>
           </w:pPr>
-          <w:hyperlink w:anchor="_Toc436771646" w:history="1">
+          <w:hyperlink w:anchor="_Toc437032920" w:history="1">
             <w:r>
               <w:rPr>
                 <w:rStyle w:val="Hyperlink"/>
@@ -787,7 +908,7 @@
                 <w:noProof/>
                 <w:webHidden/>
               </w:rPr>
-              <w:instrText xml:space="preserve"> PAGEREF _Toc436771646 \h </w:instrText>
+              <w:instrText xml:space="preserve"> PAGEREF _Toc437032920 \h </w:instrText>
             </w:r>
             <w:r>
               <w:rPr>
@@ -808,6 +929,252 @@
                 <w:webHidden/>
               </w:rPr>
               <w:t>5</w:t>
+            </w:r>
+            <w:r>
+              <w:rPr>
+                <w:noProof/>
+                <w:webHidden/>
+              </w:rPr>
+              <w:fldChar w:fldCharType="end"/>
+            </w:r>
+          </w:hyperlink>
+        </w:p>
+        <w:p>
+          <w:pPr>
+            <w:pStyle w:val="Sumrio1"/>
+            <w:tabs>
+              <w:tab w:val="left" w:pos="440"/>
+              <w:tab w:val="right" w:leader="dot" w:pos="8494"/>
+            </w:tabs>
+            <w:rPr>
+              <w:noProof/>
+            </w:rPr>
+          </w:pPr>
+          <w:hyperlink w:anchor="_Toc437032921" w:history="1">
+            <w:r>
+              <w:rPr>
+                <w:rStyle w:val="Hyperlink"/>
+                <w:noProof/>
+              </w:rPr>
+              <w:t>5.</w:t>
+            </w:r>
+            <w:r>
+              <w:rPr>
+                <w:noProof/>
+              </w:rPr>
+              <w:tab/>
+            </w:r>
+            <w:r>
+              <w:rPr>
+                <w:rStyle w:val="Hyperlink"/>
+                <w:noProof/>
+              </w:rPr>
+              <w:t>Sprint 2</w:t>
+            </w:r>
+            <w:r>
+              <w:rPr>
+                <w:noProof/>
+                <w:webHidden/>
+              </w:rPr>
+              <w:tab/>
+            </w:r>
+            <w:r>
+              <w:rPr>
+                <w:noProof/>
+                <w:webHidden/>
+              </w:rPr>
+              <w:fldChar w:fldCharType="begin"/>
+            </w:r>
+            <w:r>
+              <w:rPr>
+                <w:noProof/>
+                <w:webHidden/>
+              </w:rPr>
+              <w:instrText xml:space="preserve"> PAGEREF _Toc437032921 \h </w:instrText>
+            </w:r>
+            <w:r>
+              <w:rPr>
+                <w:noProof/>
+                <w:webHidden/>
+              </w:rPr>
+            </w:r>
+            <w:r>
+              <w:rPr>
+                <w:noProof/>
+                <w:webHidden/>
+              </w:rPr>
+              <w:fldChar w:fldCharType="separate"/>
+            </w:r>
+            <w:r>
+              <w:rPr>
+                <w:noProof/>
+                <w:webHidden/>
+              </w:rPr>
+              <w:t>5</w:t>
+            </w:r>
+            <w:r>
+              <w:rPr>
+                <w:noProof/>
+                <w:webHidden/>
+              </w:rPr>
+              <w:fldChar w:fldCharType="end"/>
+            </w:r>
+          </w:hyperlink>
+        </w:p>
+        <w:p>
+          <w:pPr>
+            <w:pStyle w:val="Sumrio1"/>
+            <w:tabs>
+              <w:tab w:val="left" w:pos="440"/>
+              <w:tab w:val="right" w:leader="dot" w:pos="8494"/>
+            </w:tabs>
+            <w:rPr>
+              <w:noProof/>
+            </w:rPr>
+          </w:pPr>
+          <w:hyperlink w:anchor="_Toc437032922" w:history="1">
+            <w:r>
+              <w:rPr>
+                <w:rStyle w:val="Hyperlink"/>
+                <w:noProof/>
+              </w:rPr>
+              <w:t>6.</w:t>
+            </w:r>
+            <w:r>
+              <w:rPr>
+                <w:noProof/>
+              </w:rPr>
+              <w:tab/>
+            </w:r>
+            <w:r>
+              <w:rPr>
+                <w:rStyle w:val="Hyperlink"/>
+                <w:noProof/>
+              </w:rPr>
+              <w:t>Fórmula de cálculo do prêmio base anual</w:t>
+            </w:r>
+            <w:r>
+              <w:rPr>
+                <w:noProof/>
+                <w:webHidden/>
+              </w:rPr>
+              <w:tab/>
+            </w:r>
+            <w:r>
+              <w:rPr>
+                <w:noProof/>
+                <w:webHidden/>
+              </w:rPr>
+              <w:fldChar w:fldCharType="begin"/>
+            </w:r>
+            <w:r>
+              <w:rPr>
+                <w:noProof/>
+                <w:webHidden/>
+              </w:rPr>
+              <w:instrText xml:space="preserve"> PAGEREF _Toc437032922 \h </w:instrText>
+            </w:r>
+            <w:r>
+              <w:rPr>
+                <w:noProof/>
+                <w:webHidden/>
+              </w:rPr>
+            </w:r>
+            <w:r>
+              <w:rPr>
+                <w:noProof/>
+                <w:webHidden/>
+              </w:rPr>
+              <w:fldChar w:fldCharType="separate"/>
+            </w:r>
+            <w:r>
+              <w:rPr>
+                <w:noProof/>
+                <w:webHidden/>
+              </w:rPr>
+              <w:t>6</w:t>
+            </w:r>
+            <w:r>
+              <w:rPr>
+                <w:noProof/>
+                <w:webHidden/>
+              </w:rPr>
+              <w:fldChar w:fldCharType="end"/>
+            </w:r>
+          </w:hyperlink>
+        </w:p>
+        <w:p>
+          <w:pPr>
+            <w:pStyle w:val="Sumrio1"/>
+            <w:tabs>
+              <w:tab w:val="left" w:pos="440"/>
+              <w:tab w:val="right" w:leader="dot" w:pos="8494"/>
+            </w:tabs>
+            <w:rPr>
+              <w:noProof/>
+            </w:rPr>
+          </w:pPr>
+          <w:hyperlink w:anchor="_Toc437032923" w:history="1">
+            <w:r>
+              <w:rPr>
+                <w:rStyle w:val="Hyperlink"/>
+                <w:noProof/>
+              </w:rPr>
+              <w:t>7.</w:t>
+            </w:r>
+            <w:r>
+              <w:rPr>
+                <w:noProof/>
+              </w:rPr>
+              <w:tab/>
+            </w:r>
+            <w:r>
+              <w:rPr>
+                <w:rStyle w:val="Hyperlink"/>
+                <w:noProof/>
+              </w:rPr>
+              <w:t>Envio de proposta por e-mail</w:t>
+            </w:r>
+            <w:r>
+              <w:rPr>
+                <w:noProof/>
+                <w:webHidden/>
+              </w:rPr>
+              <w:tab/>
+            </w:r>
+            <w:r>
+              <w:rPr>
+                <w:noProof/>
+                <w:webHidden/>
+              </w:rPr>
+              <w:fldChar w:fldCharType="begin"/>
+            </w:r>
+            <w:r>
+              <w:rPr>
+                <w:noProof/>
+                <w:webHidden/>
+              </w:rPr>
+              <w:instrText xml:space="preserve"> PAGEREF _Toc437032923 \h </w:instrText>
+            </w:r>
+            <w:r>
+              <w:rPr>
+                <w:noProof/>
+                <w:webHidden/>
+              </w:rPr>
+            </w:r>
+            <w:r>
+              <w:rPr>
+                <w:noProof/>
+                <w:webHidden/>
+              </w:rPr>
+              <w:fldChar w:fldCharType="separate"/>
+            </w:r>
+            <w:r>
+              <w:rPr>
+                <w:noProof/>
+                <w:webHidden/>
+              </w:rPr>
+              <w:t>7</w:t>
             </w:r>
             <w:r>
               <w:rPr>
@@ -848,8 +1215,6 @@
     <w:p/>
     <w:p/>
     <w:p/>
-    <w:p/>
-    <w:p/>
     <w:p>
       <w:pPr>
         <w:pStyle w:val="Ttulo2"/>
@@ -864,7 +1229,7 @@
           <w:szCs w:val="24"/>
         </w:rPr>
       </w:pPr>
-      <w:bookmarkStart w:id="1" w:name="_Toc436771643"/>
+      <w:bookmarkStart w:id="1" w:name="_Toc437032917"/>
       <w:r>
         <w:rPr>
           <w:rFonts w:asciiTheme="minorHAnsi" w:hAnsiTheme="minorHAnsi"/>
@@ -929,7 +1294,7 @@
           <w:szCs w:val="24"/>
         </w:rPr>
       </w:pPr>
-      <w:bookmarkStart w:id="2" w:name="_Toc436771644"/>
+      <w:bookmarkStart w:id="2" w:name="_Toc437032918"/>
       <w:r>
         <w:rPr>
           <w:rFonts w:asciiTheme="minorHAnsi" w:hAnsiTheme="minorHAnsi"/>
@@ -1190,7 +1555,7 @@
           <w:szCs w:val="24"/>
         </w:rPr>
       </w:pPr>
-      <w:bookmarkStart w:id="3" w:name="_Toc436771645"/>
+      <w:bookmarkStart w:id="3" w:name="_Toc437032919"/>
       <w:proofErr w:type="spellStart"/>
       <w:r>
         <w:rPr>
@@ -1363,16 +1728,8 @@
           <w:numId w:val="25"/>
         </w:numPr>
         <w:jc w:val="both"/>
-        <w:rPr>
-          <w:sz w:val="24"/>
-          <w:szCs w:val="24"/>
-        </w:rPr>
-      </w:pPr>
-      <w:r>
-        <w:rPr>
-          <w:sz w:val="24"/>
-          <w:szCs w:val="24"/>
-        </w:rPr>
+      </w:pPr>
+      <w:r>
         <w:lastRenderedPageBreak/>
         <w:t>Gestão de aditamento/cláusula</w:t>
       </w:r>
@@ -1385,16 +1742,8 @@
           <w:numId w:val="25"/>
         </w:numPr>
         <w:jc w:val="both"/>
-        <w:rPr>
-          <w:sz w:val="24"/>
-          <w:szCs w:val="24"/>
-        </w:rPr>
-      </w:pPr>
-      <w:r>
-        <w:rPr>
-          <w:sz w:val="24"/>
-          <w:szCs w:val="24"/>
-        </w:rPr>
+      </w:pPr>
+      <w:r>
         <w:t>Gestão de cotação</w:t>
       </w:r>
     </w:p>
@@ -1421,7 +1770,7 @@
         </w:rPr>
         <w:t xml:space="preserve"> </w:t>
       </w:r>
-      <w:bookmarkStart w:id="4" w:name="_Toc436771646"/>
+      <w:bookmarkStart w:id="4" w:name="_Toc437032920"/>
       <w:r>
         <w:rPr>
           <w:rFonts w:asciiTheme="minorHAnsi" w:hAnsiTheme="minorHAnsi"/>
@@ -1498,7 +1847,771 @@
     </w:p>
     <w:p>
       <w:pPr>
+        <w:pStyle w:val="Ttulo1"/>
+        <w:numPr>
+          <w:ilvl w:val="0"/>
+          <w:numId w:val="26"/>
+        </w:numPr>
+        <w:rPr>
+          <w:rFonts w:asciiTheme="minorHAnsi" w:hAnsiTheme="minorHAnsi"/>
+          <w:color w:val="auto"/>
+          <w:sz w:val="24"/>
+          <w:szCs w:val="24"/>
+        </w:rPr>
+      </w:pPr>
+      <w:bookmarkStart w:id="5" w:name="_Toc437032921"/>
+      <w:proofErr w:type="spellStart"/>
+      <w:r>
+        <w:rPr>
+          <w:rFonts w:asciiTheme="minorHAnsi" w:hAnsiTheme="minorHAnsi"/>
+          <w:color w:val="auto"/>
+          <w:sz w:val="24"/>
+          <w:szCs w:val="24"/>
+        </w:rPr>
+        <w:t>Sprint</w:t>
+      </w:r>
+      <w:proofErr w:type="spellEnd"/>
+      <w:r>
+        <w:rPr>
+          <w:rFonts w:asciiTheme="minorHAnsi" w:hAnsiTheme="minorHAnsi"/>
+          <w:color w:val="auto"/>
+          <w:sz w:val="24"/>
+          <w:szCs w:val="24"/>
+        </w:rPr>
+        <w:t xml:space="preserve"> </w:t>
+      </w:r>
+      <w:proofErr w:type="gramStart"/>
+      <w:r>
+        <w:rPr>
+          <w:rFonts w:asciiTheme="minorHAnsi" w:hAnsiTheme="minorHAnsi"/>
+          <w:color w:val="auto"/>
+          <w:sz w:val="24"/>
+          <w:szCs w:val="24"/>
+        </w:rPr>
+        <w:t>2</w:t>
+      </w:r>
+      <w:bookmarkEnd w:id="5"/>
+      <w:proofErr w:type="gramEnd"/>
+    </w:p>
+    <w:p>
+      <w:pPr>
+        <w:ind w:firstLine="360"/>
+      </w:pPr>
+      <w:r>
+        <w:t xml:space="preserve">Conforme indicado no documento backlog_inicial.pdf, estavam listadas as seguintes funcionalidades para a entrega da </w:t>
+      </w:r>
+      <w:proofErr w:type="spellStart"/>
+      <w:r>
+        <w:rPr>
+          <w:i/>
+        </w:rPr>
+        <w:t>sprint</w:t>
+      </w:r>
+      <w:proofErr w:type="spellEnd"/>
+      <w:r>
+        <w:t xml:space="preserve"> </w:t>
+      </w:r>
+      <w:proofErr w:type="gramStart"/>
+      <w:r>
+        <w:t>2</w:t>
+      </w:r>
+      <w:proofErr w:type="gramEnd"/>
+      <w:r>
+        <w:t>:</w:t>
+      </w:r>
+    </w:p>
+    <w:p>
+      <w:pPr>
+        <w:pStyle w:val="PargrafodaLista"/>
+        <w:numPr>
+          <w:ilvl w:val="0"/>
+          <w:numId w:val="27"/>
+        </w:numPr>
         <w:jc w:val="both"/>
+      </w:pPr>
+      <w:r>
+        <w:t>Gestão de ocorrências (UC005 – Manter ocorrência);</w:t>
+      </w:r>
+    </w:p>
+    <w:p>
+      <w:pPr>
+        <w:pStyle w:val="PargrafodaLista"/>
+        <w:numPr>
+          <w:ilvl w:val="0"/>
+          <w:numId w:val="27"/>
+        </w:numPr>
+        <w:jc w:val="both"/>
+      </w:pPr>
+      <w:r>
+        <w:t>Consulta de histórico (UC006 – Consultar informações);</w:t>
+      </w:r>
+    </w:p>
+    <w:p>
+      <w:pPr>
+        <w:pStyle w:val="PargrafodaLista"/>
+        <w:numPr>
+          <w:ilvl w:val="0"/>
+          <w:numId w:val="27"/>
+        </w:numPr>
+        <w:jc w:val="both"/>
+      </w:pPr>
+      <w:r>
+        <w:t>Gestão de regra de cálculo (UC007 – Manter regra)</w:t>
+      </w:r>
+    </w:p>
+    <w:p>
+      <w:pPr>
+        <w:pStyle w:val="PargrafodaLista"/>
+        <w:numPr>
+          <w:ilvl w:val="0"/>
+          <w:numId w:val="27"/>
+        </w:numPr>
+        <w:jc w:val="both"/>
+      </w:pPr>
+      <w:r>
+        <w:t>Gestão de sinistros (UC008 – Manter sinistro)</w:t>
+      </w:r>
+    </w:p>
+    <w:p>
+      <w:pPr>
+        <w:pStyle w:val="PargrafodaLista"/>
+        <w:numPr>
+          <w:ilvl w:val="0"/>
+          <w:numId w:val="27"/>
+        </w:numPr>
+        <w:jc w:val="both"/>
+      </w:pPr>
+      <w:r>
+        <w:t>Gestão de apólices (UC009 – Manter apólice)</w:t>
+      </w:r>
+    </w:p>
+    <w:p>
+      <w:pPr>
+        <w:pStyle w:val="PargrafodaLista"/>
+        <w:numPr>
+          <w:ilvl w:val="0"/>
+          <w:numId w:val="27"/>
+        </w:numPr>
+        <w:jc w:val="both"/>
+      </w:pPr>
+      <w:r>
+        <w:t xml:space="preserve">Renovação de apólice </w:t>
+      </w:r>
+      <w:r>
+        <w:t>(UC010 – Gerar renovação apólice)</w:t>
+      </w:r>
+    </w:p>
+    <w:p>
+      <w:pPr>
+        <w:ind w:firstLine="360"/>
+        <w:jc w:val="both"/>
+      </w:pPr>
+      <w:r>
+        <w:t>Destas, conforme negociação com o cliente ap</w:t>
+      </w:r>
+      <w:r>
+        <w:t>ós a primeira entrega houve-se a redução do escopo inicialmente planejado. Abaixo seguem explanações das alterações promovidas:</w:t>
+      </w:r>
+    </w:p>
+    <w:p>
+      <w:pPr>
+        <w:pStyle w:val="PargrafodaLista"/>
+        <w:numPr>
+          <w:ilvl w:val="0"/>
+          <w:numId w:val="28"/>
+        </w:numPr>
+        <w:ind w:left="1134" w:hanging="425"/>
+        <w:jc w:val="both"/>
+      </w:pPr>
+      <w:r>
+        <w:t xml:space="preserve">A gestão de ocorrências não foram </w:t>
+      </w:r>
+      <w:proofErr w:type="gramStart"/>
+      <w:r>
+        <w:t>implementadas</w:t>
+      </w:r>
+      <w:proofErr w:type="gramEnd"/>
+      <w:r>
+        <w:t>. Entretanto, a requisição do cliente (registrar ocorrências relacionadas ao contrato) foi satisfeita</w:t>
+      </w:r>
+      <w:proofErr w:type="gramStart"/>
+      <w:r>
+        <w:t xml:space="preserve">  </w:t>
+      </w:r>
+      <w:proofErr w:type="gramEnd"/>
+      <w:r>
+        <w:t xml:space="preserve">mediante a implementação da gestão de sinistros, onde é possível registrar todas as informações pretendidas pelo cliente. Nesta versão do </w:t>
+      </w:r>
+      <w:r>
+        <w:rPr>
+          <w:i/>
+        </w:rPr>
+        <w:t>software</w:t>
+      </w:r>
+      <w:r>
+        <w:rPr>
+          <w:i/>
+        </w:rPr>
+        <w:t xml:space="preserve">, </w:t>
+      </w:r>
+      <w:r>
+        <w:t xml:space="preserve">o sinistro não foi </w:t>
+      </w:r>
+      <w:proofErr w:type="gramStart"/>
+      <w:r>
+        <w:t>implementado</w:t>
+      </w:r>
+      <w:proofErr w:type="gramEnd"/>
+      <w:r>
+        <w:t xml:space="preserve"> de forma a afetar o prêmio base anual gerado no cadastro de cotação. </w:t>
+      </w:r>
+    </w:p>
+    <w:p>
+      <w:pPr>
+        <w:pStyle w:val="PargrafodaLista"/>
+        <w:numPr>
+          <w:ilvl w:val="0"/>
+          <w:numId w:val="28"/>
+        </w:numPr>
+        <w:ind w:left="1134" w:hanging="425"/>
+        <w:jc w:val="both"/>
+      </w:pPr>
+      <w:r>
+        <w:t xml:space="preserve">A consulta de histórico foi </w:t>
+      </w:r>
+      <w:proofErr w:type="gramStart"/>
+      <w:r>
+        <w:t>implementada</w:t>
+      </w:r>
+      <w:proofErr w:type="gramEnd"/>
+      <w:r>
+        <w:t xml:space="preserve"> de forma parcial. Esta foi desenvolvida demonstrando as informações gravadas no sistema, sem o confronto entre segurados, automóveis e apólices nem opção de busca por uma referência </w:t>
+      </w:r>
+      <w:r>
+        <w:lastRenderedPageBreak/>
+        <w:t>específica. Isto porque a implementação da cotação levou mais tempo do que esperado, consumindo muitas horas de desenvolvimento, fazendo com que uma consulta de histórico</w:t>
+      </w:r>
+      <w:proofErr w:type="gramStart"/>
+      <w:r>
+        <w:t xml:space="preserve"> </w:t>
+      </w:r>
+      <w:r>
+        <w:t xml:space="preserve"> </w:t>
+      </w:r>
+      <w:proofErr w:type="gramEnd"/>
+      <w:r>
+        <w:t xml:space="preserve">de forma </w:t>
+      </w:r>
+      <w:r>
+        <w:t>mais dinâmica e completa não fosse possível de realizar.</w:t>
+      </w:r>
+    </w:p>
+    <w:p>
+      <w:pPr>
+        <w:pStyle w:val="PargrafodaLista"/>
+        <w:numPr>
+          <w:ilvl w:val="0"/>
+          <w:numId w:val="28"/>
+        </w:numPr>
+        <w:ind w:left="1134" w:hanging="425"/>
+        <w:jc w:val="both"/>
+      </w:pPr>
+      <w:r>
+        <w:t xml:space="preserve">A gestão de regra para a formação do prêmio base anual da proposta foi gerada de forma mínima, consistindo apenas na informação do percentual de valor na gestão de aditamentos. A ideia planejada inicialmente, que era a criação de uma tela onde fosse possível correlacionar características de segurados e automóveis formando percentuais foi elogiada pelo cliente, mas é de grande complexidade de </w:t>
+      </w:r>
+      <w:proofErr w:type="gramStart"/>
+      <w:r>
+        <w:t>implementação</w:t>
+      </w:r>
+      <w:proofErr w:type="gramEnd"/>
+      <w:r>
+        <w:t>. Também devido ao elevado tempo na fabricação do cadastro de cotação, acabou fazendo com que esta funcionalidade de criação de regras não fosse passível de desenvolver.</w:t>
+      </w:r>
+    </w:p>
+    <w:p>
+      <w:pPr>
+        <w:pStyle w:val="PargrafodaLista"/>
+        <w:numPr>
+          <w:ilvl w:val="0"/>
+          <w:numId w:val="28"/>
+        </w:numPr>
+        <w:ind w:left="1134" w:hanging="425"/>
+        <w:jc w:val="both"/>
+      </w:pPr>
+      <w:r>
+        <w:t xml:space="preserve">No que se refere a apólices, foi possível apenas criar a geração das apólices, sem a opção de renovação. </w:t>
+      </w:r>
+    </w:p>
+    <w:p>
+      <w:pPr>
+        <w:ind w:firstLine="709"/>
+        <w:jc w:val="both"/>
+      </w:pPr>
+      <w:r>
+        <w:t xml:space="preserve">Ainda, como informado anteriormente, algumas funcionalidades planejadas para o </w:t>
+      </w:r>
+      <w:proofErr w:type="spellStart"/>
+      <w:r>
+        <w:rPr>
+          <w:i/>
+        </w:rPr>
+        <w:t>sprint</w:t>
+      </w:r>
+      <w:proofErr w:type="spellEnd"/>
+      <w:r>
+        <w:t xml:space="preserve"> </w:t>
+      </w:r>
+      <w:proofErr w:type="gramStart"/>
+      <w:r>
+        <w:t>1</w:t>
+      </w:r>
+      <w:proofErr w:type="gramEnd"/>
+      <w:r>
+        <w:t xml:space="preserve"> não foram possíveis de realização e acabaram por serem postergadas para a segunda entrega:</w:t>
+      </w:r>
+    </w:p>
+    <w:p>
+      <w:pPr>
+        <w:pStyle w:val="PargrafodaLista"/>
+        <w:numPr>
+          <w:ilvl w:val="0"/>
+          <w:numId w:val="25"/>
+        </w:numPr>
+        <w:jc w:val="both"/>
+      </w:pPr>
+      <w:r>
+        <w:t>Gestão de aditamento/cláusula</w:t>
+      </w:r>
+    </w:p>
+    <w:p>
+      <w:pPr>
+        <w:pStyle w:val="PargrafodaLista"/>
+        <w:numPr>
+          <w:ilvl w:val="0"/>
+          <w:numId w:val="25"/>
+        </w:numPr>
+        <w:jc w:val="both"/>
+      </w:pPr>
+      <w:r>
+        <w:t>Gestão de cotação</w:t>
+      </w:r>
+    </w:p>
+    <w:p>
+      <w:pPr>
+        <w:ind w:firstLine="708"/>
+        <w:jc w:val="both"/>
+      </w:pPr>
+      <w:r>
+        <w:t>A gestão de aditamentos/cláusulas foi feita conforme planejado nos casos de uso, a única exceção se refere à possibilidade de relacionar a todas as marcas ou todos os modelos, funcionalidade esta postergada para uma nova versão de sistema.</w:t>
+      </w:r>
+    </w:p>
+    <w:p>
+      <w:pPr>
+        <w:ind w:firstLine="708"/>
+        <w:jc w:val="both"/>
+      </w:pPr>
+      <w:r>
+        <w:t xml:space="preserve">Diferentemente do pretendido na primeira </w:t>
+      </w:r>
+      <w:proofErr w:type="spellStart"/>
+      <w:r>
+        <w:rPr>
+          <w:i/>
+        </w:rPr>
+        <w:t>sprint</w:t>
+      </w:r>
+      <w:proofErr w:type="spellEnd"/>
+      <w:r>
+        <w:rPr>
+          <w:i/>
+        </w:rPr>
+        <w:t xml:space="preserve">, </w:t>
+      </w:r>
+      <w:r>
+        <w:t xml:space="preserve">o cadastro de cotação não foi totalmente </w:t>
+      </w:r>
+      <w:proofErr w:type="gramStart"/>
+      <w:r>
+        <w:t>implementado</w:t>
+      </w:r>
+      <w:proofErr w:type="gramEnd"/>
+      <w:r>
+        <w:t xml:space="preserve">. Na segunda entrega, a cotação teve acoplado as opções de seleção de segurado, </w:t>
+      </w:r>
+      <w:proofErr w:type="gramStart"/>
+      <w:r>
+        <w:t>automóveis do segurado selecionado e aditamentos existentes para o conjunto marca</w:t>
+      </w:r>
+      <w:proofErr w:type="gramEnd"/>
+      <w:r>
+        <w:t xml:space="preserve">, modelo e ano de fabricação do automóvel selecionado. </w:t>
+      </w:r>
+      <w:r>
+        <w:t xml:space="preserve"> Esta rotina acabou sugando mais horas de desenvolvimento do que esperado, o que acarretou na não entrega de algumas funcionalidades, conforme acima descrito. Entretanto, as funções que mais agregam valor ao cliente foram privilegiadas e desenvolvidas.</w:t>
+      </w:r>
+    </w:p>
+    <w:p>
+      <w:pPr>
+        <w:pStyle w:val="Ttulo1"/>
+        <w:numPr>
+          <w:ilvl w:val="0"/>
+          <w:numId w:val="26"/>
+        </w:numPr>
+        <w:rPr>
+          <w:color w:val="auto"/>
+          <w:sz w:val="24"/>
+          <w:szCs w:val="24"/>
+        </w:rPr>
+      </w:pPr>
+      <w:bookmarkStart w:id="6" w:name="_Toc437032922"/>
+      <w:r>
+        <w:rPr>
+          <w:color w:val="auto"/>
+          <w:sz w:val="24"/>
+          <w:szCs w:val="24"/>
+        </w:rPr>
+        <w:t>Fórmula de cálculo do prêmio base anual</w:t>
+      </w:r>
+      <w:bookmarkEnd w:id="6"/>
+    </w:p>
+    <w:p>
+      <w:pPr>
+        <w:ind w:firstLine="360"/>
+        <w:jc w:val="both"/>
+      </w:pPr>
+      <w:r>
+        <w:t xml:space="preserve">Quanto ao cálculo do valor do prêmio base </w:t>
+      </w:r>
+      <w:proofErr w:type="gramStart"/>
+      <w:r>
+        <w:t>anual gerado pela cotação, existiram</w:t>
+      </w:r>
+      <w:proofErr w:type="gramEnd"/>
+      <w:r>
+        <w:t xml:space="preserve"> algumas diferenças em relação ao planejado:</w:t>
+      </w:r>
+    </w:p>
+    <w:p>
+      <w:pPr>
+        <w:pStyle w:val="PargrafodaLista"/>
+        <w:numPr>
+          <w:ilvl w:val="0"/>
+          <w:numId w:val="30"/>
+        </w:numPr>
+        <w:jc w:val="both"/>
+      </w:pPr>
+      <w:r>
+        <w:t xml:space="preserve">A base de cálculo do percentual de aditamentos, antes planejada em relação ao preço do automóvel da tabela FIPE, agora </w:t>
+      </w:r>
+      <w:proofErr w:type="gramStart"/>
+      <w:r>
+        <w:t>baseia-se</w:t>
+      </w:r>
+      <w:proofErr w:type="gramEnd"/>
+      <w:r>
+        <w:t xml:space="preserve"> no valor da franquia calculada</w:t>
+      </w:r>
+      <w:r>
+        <w:t xml:space="preserve"> da cotação;</w:t>
+      </w:r>
+    </w:p>
+    <w:p>
+      <w:pPr>
+        <w:pStyle w:val="PargrafodaLista"/>
+        <w:numPr>
+          <w:ilvl w:val="0"/>
+          <w:numId w:val="30"/>
+        </w:numPr>
+        <w:jc w:val="both"/>
+      </w:pPr>
+      <w:r>
+        <w:lastRenderedPageBreak/>
+        <w:t xml:space="preserve">Descontos no preço da cotação, os quais </w:t>
+      </w:r>
+      <w:proofErr w:type="gramStart"/>
+      <w:r>
+        <w:t>planejava-se</w:t>
+      </w:r>
+      <w:proofErr w:type="gramEnd"/>
+      <w:r>
+        <w:t xml:space="preserve"> consistir de forma automática, como número de bônus ou idade, deverão ser informados de forma manual;</w:t>
+      </w:r>
+    </w:p>
+    <w:p>
+      <w:pPr>
+        <w:pStyle w:val="PargrafodaLista"/>
+        <w:numPr>
+          <w:ilvl w:val="0"/>
+          <w:numId w:val="30"/>
+        </w:numPr>
+        <w:jc w:val="both"/>
+      </w:pPr>
+      <w:r>
+        <w:t xml:space="preserve">Acréscimos </w:t>
+      </w:r>
+      <w:proofErr w:type="gramStart"/>
+      <w:r>
+        <w:t>percentuais adicionados ao valor do prêmio base anual</w:t>
+      </w:r>
+      <w:proofErr w:type="gramEnd"/>
+      <w:r>
+        <w:t>, como a existência de sinistros relacionados, não serão considerados, devido ao fato de não se ter desenvolvida a renovação de apólice.</w:t>
+      </w:r>
+    </w:p>
+    <w:p>
+      <w:pPr>
+        <w:pStyle w:val="Ttulo1"/>
+        <w:numPr>
+          <w:ilvl w:val="0"/>
+          <w:numId w:val="26"/>
+        </w:numPr>
+        <w:jc w:val="both"/>
+        <w:rPr>
+          <w:color w:val="auto"/>
+          <w:sz w:val="24"/>
+          <w:szCs w:val="24"/>
+        </w:rPr>
+      </w:pPr>
+      <w:bookmarkStart w:id="7" w:name="_Toc437032923"/>
+      <w:r>
+        <w:rPr>
+          <w:color w:val="auto"/>
+          <w:sz w:val="24"/>
+          <w:szCs w:val="24"/>
+        </w:rPr>
+        <w:t>Envio de proposta por e-mail</w:t>
+      </w:r>
+      <w:bookmarkEnd w:id="7"/>
+    </w:p>
+    <w:p>
+      <w:pPr>
+        <w:ind w:firstLine="360"/>
+        <w:jc w:val="both"/>
+      </w:pPr>
+      <w:r>
+        <w:t xml:space="preserve">Inicialmente pretendida, a funcionalidade de envio da cotação por e-mail acabou não sendo </w:t>
+      </w:r>
+      <w:proofErr w:type="gramStart"/>
+      <w:r>
+        <w:t>implementada</w:t>
+      </w:r>
+      <w:proofErr w:type="gramEnd"/>
+      <w:r>
+        <w:t xml:space="preserve">. Isso em razão do pouco tempo para desenvolvimento existente, o qual consistiu em pouco menos de duas semanas de desenvolvimento. Além disso, a cotação, a qual tomou demasiado tempo de desenvolvimento, acabou </w:t>
+      </w:r>
+      <w:r>
+        <w:t xml:space="preserve">ficando completa muito perto do prazo de entrega da </w:t>
+      </w:r>
+      <w:proofErr w:type="spellStart"/>
+      <w:r>
+        <w:rPr>
+          <w:i/>
+        </w:rPr>
+        <w:t>sprint</w:t>
+      </w:r>
+      <w:proofErr w:type="spellEnd"/>
+      <w:r>
+        <w:t xml:space="preserve"> </w:t>
+      </w:r>
+      <w:proofErr w:type="gramStart"/>
+      <w:r>
+        <w:t>2</w:t>
+      </w:r>
+      <w:proofErr w:type="gramEnd"/>
+      <w:r>
+        <w:t xml:space="preserve">. Isto acabou tornando o desenvolvimento de gestão de aprovação de cotação por e-mail não possível para esta entrega. </w:t>
+      </w:r>
+    </w:p>
+    <w:p>
+      <w:pPr>
+        <w:pStyle w:val="Ttulo1"/>
+        <w:numPr>
+          <w:ilvl w:val="0"/>
+          <w:numId w:val="31"/>
+        </w:numPr>
+        <w:jc w:val="both"/>
+        <w:rPr>
+          <w:color w:val="auto"/>
+          <w:sz w:val="24"/>
+          <w:szCs w:val="24"/>
+        </w:rPr>
+      </w:pPr>
+      <w:r>
+        <w:rPr>
+          <w:color w:val="auto"/>
+          <w:sz w:val="24"/>
+          <w:szCs w:val="24"/>
+        </w:rPr>
+        <w:t>Documento casos de teste</w:t>
+      </w:r>
+    </w:p>
+    <w:p>
+      <w:pPr>
+        <w:ind w:firstLine="360"/>
+        <w:jc w:val="both"/>
+      </w:pPr>
+      <w:r>
+        <w:t xml:space="preserve">Devido à urgência no desenvolvimento, o desenvolvimento não permitiu a criação de casos de testes, tampouco de suítes de testes, apesar dos documentos terem sido criados. A equipe reconhece a importância da existência da realização de testes unitários, mas devido ao pouco tempo para desenvolvimento, algumas restrições do projeto não puderam ser feitas, incluindo a </w:t>
+      </w:r>
+      <w:proofErr w:type="gramStart"/>
+      <w:r>
+        <w:t>implementação</w:t>
+      </w:r>
+      <w:proofErr w:type="gramEnd"/>
+      <w:r>
+        <w:t xml:space="preserve"> de casos de testes.</w:t>
+      </w:r>
+    </w:p>
+    <w:p>
+      <w:pPr>
+        <w:pStyle w:val="Ttulo1"/>
+        <w:numPr>
+          <w:ilvl w:val="0"/>
+          <w:numId w:val="31"/>
+        </w:numPr>
+        <w:rPr>
+          <w:color w:val="auto"/>
+          <w:sz w:val="24"/>
+          <w:szCs w:val="24"/>
+        </w:rPr>
+      </w:pPr>
+      <w:r>
+        <w:rPr>
+          <w:color w:val="auto"/>
+          <w:sz w:val="24"/>
+          <w:szCs w:val="24"/>
+        </w:rPr>
+        <w:t>Diagrama de sequência</w:t>
+      </w:r>
+    </w:p>
+    <w:p>
+      <w:pPr>
+        <w:ind w:firstLine="360"/>
+        <w:jc w:val="both"/>
+      </w:pPr>
+      <w:r>
+        <w:t xml:space="preserve">O diagrama de interação, em forma de diagrama de sequência, foi gerado de forma macro, objetivando-se exemplificar a troca de mensagens entre os atores de negócio e sistema conforme as interações entre eles são feitas. </w:t>
+      </w:r>
+      <w:r>
+        <w:t>A simples análise a eles deixa o leitor totalmente ciente do que cada caso de uso do sistema executa no cotexto de negócio e interação entre usuário e sistema, princípio básico do diagrama de sequência.</w:t>
+      </w:r>
+    </w:p>
+    <w:p>
+      <w:pPr>
+        <w:ind w:firstLine="360"/>
+        <w:jc w:val="both"/>
+      </w:pPr>
+      <w:r>
+        <w:t xml:space="preserve">Apesar de na primeira entrega não terem sido feitos os diagramas, os casos de uso não gerados de forma que tais diagramas de sequências são facilmente gerados através da ferramenta </w:t>
+      </w:r>
+      <w:r>
+        <w:rPr>
+          <w:i/>
+        </w:rPr>
+        <w:t>E</w:t>
+      </w:r>
+      <w:r>
+        <w:rPr>
+          <w:i/>
+        </w:rPr>
+        <w:t xml:space="preserve">nterprise </w:t>
+      </w:r>
+      <w:proofErr w:type="spellStart"/>
+      <w:r>
+        <w:rPr>
+          <w:i/>
+        </w:rPr>
+        <w:t>Architech</w:t>
+      </w:r>
+      <w:proofErr w:type="spellEnd"/>
+      <w:r>
+        <w:t xml:space="preserve">. Para a segunda entrega, os diagramas foram gerados e estão disponíveis </w:t>
+      </w:r>
+      <w:r>
+        <w:t xml:space="preserve">logo </w:t>
+      </w:r>
+      <w:r>
+        <w:t>abaixo de cada caso de uso.</w:t>
+      </w:r>
+    </w:p>
+    <w:p>
+      <w:pPr>
+        <w:pStyle w:val="Ttulo1"/>
+        <w:numPr>
+          <w:ilvl w:val="0"/>
+          <w:numId w:val="31"/>
+        </w:numPr>
+        <w:rPr>
+          <w:color w:val="auto"/>
+          <w:sz w:val="24"/>
+          <w:szCs w:val="24"/>
+        </w:rPr>
+      </w:pPr>
+      <w:r>
+        <w:rPr>
+          <w:color w:val="auto"/>
+          <w:sz w:val="24"/>
+          <w:szCs w:val="24"/>
+        </w:rPr>
+        <w:t>Horas planejadas por atividade</w:t>
+      </w:r>
+      <w:r>
+        <w:rPr>
+          <w:color w:val="auto"/>
+          <w:sz w:val="24"/>
+          <w:szCs w:val="24"/>
+        </w:rPr>
+        <w:t xml:space="preserve"> na planilha de atividades</w:t>
+      </w:r>
+    </w:p>
+    <w:p>
+      <w:pPr>
+        <w:ind w:firstLine="360"/>
+        <w:jc w:val="both"/>
+      </w:pPr>
+      <w:r>
+        <w:t xml:space="preserve">Inicialmente, as horas planejadas foram baseadas na ótica de restrição imposta pelo cliente: 12 horas/homem por semana. Desta forma, era basicamente planejado um número baseado na atividade em cada dia, mas não superando a 12 horas semanais. Na primeira semana, principalmente nas atividades de documentação, o integrante Alex acabou </w:t>
+      </w:r>
+      <w:r>
+        <w:lastRenderedPageBreak/>
+        <w:t>trabalhando mais horas no projeto do que orçadas, até por conta de sua função de gerente de projeto.</w:t>
+      </w:r>
+    </w:p>
+    <w:p>
+      <w:pPr>
+        <w:ind w:firstLine="360"/>
+        <w:jc w:val="both"/>
+      </w:pPr>
+      <w:r>
+        <w:t xml:space="preserve">Na segunda semana, as horas planejadas e trabalhadas mantiveram uma pequena variância em favor as horas em execução do projeto, onde </w:t>
+      </w:r>
+      <w:r>
+        <w:t>se concentrou</w:t>
+      </w:r>
+      <w:r>
+        <w:t xml:space="preserve"> a parte de codificação e estruturação de sistema, parte integrante da primeira entrega.</w:t>
+      </w:r>
+    </w:p>
+    <w:p>
+      <w:pPr>
+        <w:ind w:firstLine="360"/>
+        <w:jc w:val="both"/>
+      </w:pPr>
+      <w:r>
+        <w:t xml:space="preserve">Já a partir da terceira semana, que ao final consiste na segunda entrega, teve-se muita discordância entre as horas planejadas e trabalhadas, mesmo muitas das funcionalidades terem sido retiradas do escopo em negociação com o cliente. Isto principalmente por parte dos integrantes Ricardo e Leandro, responsáveis pela parte de programação, os quais trabalharam quase </w:t>
+      </w:r>
+      <w:proofErr w:type="gramStart"/>
+      <w:r>
+        <w:t>2</w:t>
+      </w:r>
+      <w:proofErr w:type="gramEnd"/>
+      <w:r>
+        <w:t xml:space="preserve"> vezes mais do que foi inicialmente planejado.</w:t>
+      </w:r>
+    </w:p>
+    <w:p>
+      <w:pPr>
+        <w:ind w:left="360"/>
       </w:pPr>
     </w:p>
     <w:sectPr>
@@ -1655,7 +2768,7 @@
               <w:rStyle w:val="Nmerodepgina"/>
               <w:noProof/>
             </w:rPr>
-            <w:t>5</w:t>
+            <w:t>7</w:t>
           </w:r>
           <w:r>
             <w:rPr>
@@ -1692,7 +2805,7 @@
               <w:rStyle w:val="Nmerodepgina"/>
               <w:noProof/>
             </w:rPr>
-            <w:t>5</w:t>
+            <w:t>8</w:t>
           </w:r>
           <w:r>
             <w:rPr>
@@ -2134,6 +3247,208 @@
     </w:lvl>
   </w:abstractNum>
   <w:abstractNum w:abstractNumId="2">
+    <w:nsid w:val="05220961"/>
+    <w:multiLevelType w:val="hybridMultilevel"/>
+    <w:tmpl w:val="031804DA"/>
+    <w:lvl w:ilvl="0" w:tplc="98B26988">
+      <w:start w:val="5"/>
+      <w:numFmt w:val="decimal"/>
+      <w:lvlText w:val="%1."/>
+      <w:lvlJc w:val="left"/>
+      <w:pPr>
+        <w:ind w:left="720" w:hanging="360"/>
+      </w:pPr>
+      <w:rPr>
+        <w:rFonts w:hint="default"/>
+      </w:rPr>
+    </w:lvl>
+    <w:lvl w:ilvl="1" w:tplc="04160019" w:tentative="1">
+      <w:start w:val="1"/>
+      <w:numFmt w:val="lowerLetter"/>
+      <w:lvlText w:val="%2."/>
+      <w:lvlJc w:val="left"/>
+      <w:pPr>
+        <w:ind w:left="1440" w:hanging="360"/>
+      </w:pPr>
+    </w:lvl>
+    <w:lvl w:ilvl="2" w:tplc="0416001B" w:tentative="1">
+      <w:start w:val="1"/>
+      <w:numFmt w:val="lowerRoman"/>
+      <w:lvlText w:val="%3."/>
+      <w:lvlJc w:val="right"/>
+      <w:pPr>
+        <w:ind w:left="2160" w:hanging="180"/>
+      </w:pPr>
+    </w:lvl>
+    <w:lvl w:ilvl="3" w:tplc="0416000F" w:tentative="1">
+      <w:start w:val="1"/>
+      <w:numFmt w:val="decimal"/>
+      <w:lvlText w:val="%4."/>
+      <w:lvlJc w:val="left"/>
+      <w:pPr>
+        <w:ind w:left="2880" w:hanging="360"/>
+      </w:pPr>
+    </w:lvl>
+    <w:lvl w:ilvl="4" w:tplc="04160019" w:tentative="1">
+      <w:start w:val="1"/>
+      <w:numFmt w:val="lowerLetter"/>
+      <w:lvlText w:val="%5."/>
+      <w:lvlJc w:val="left"/>
+      <w:pPr>
+        <w:ind w:left="3600" w:hanging="360"/>
+      </w:pPr>
+    </w:lvl>
+    <w:lvl w:ilvl="5" w:tplc="0416001B" w:tentative="1">
+      <w:start w:val="1"/>
+      <w:numFmt w:val="lowerRoman"/>
+      <w:lvlText w:val="%6."/>
+      <w:lvlJc w:val="right"/>
+      <w:pPr>
+        <w:ind w:left="4320" w:hanging="180"/>
+      </w:pPr>
+    </w:lvl>
+    <w:lvl w:ilvl="6" w:tplc="0416000F" w:tentative="1">
+      <w:start w:val="1"/>
+      <w:numFmt w:val="decimal"/>
+      <w:lvlText w:val="%7."/>
+      <w:lvlJc w:val="left"/>
+      <w:pPr>
+        <w:ind w:left="5040" w:hanging="360"/>
+      </w:pPr>
+    </w:lvl>
+    <w:lvl w:ilvl="7" w:tplc="04160019" w:tentative="1">
+      <w:start w:val="1"/>
+      <w:numFmt w:val="lowerLetter"/>
+      <w:lvlText w:val="%8."/>
+      <w:lvlJc w:val="left"/>
+      <w:pPr>
+        <w:ind w:left="5760" w:hanging="360"/>
+      </w:pPr>
+    </w:lvl>
+    <w:lvl w:ilvl="8" w:tplc="0416001B" w:tentative="1">
+      <w:start w:val="1"/>
+      <w:numFmt w:val="lowerRoman"/>
+      <w:lvlText w:val="%9."/>
+      <w:lvlJc w:val="right"/>
+      <w:pPr>
+        <w:ind w:left="6480" w:hanging="180"/>
+      </w:pPr>
+    </w:lvl>
+  </w:abstractNum>
+  <w:abstractNum w:abstractNumId="3">
+    <w:nsid w:val="075A32B2"/>
+    <w:multiLevelType w:val="hybridMultilevel"/>
+    <w:tmpl w:val="320EBACA"/>
+    <w:lvl w:ilvl="0" w:tplc="04160001">
+      <w:start w:val="1"/>
+      <w:numFmt w:val="bullet"/>
+      <w:lvlText w:val=""/>
+      <w:lvlJc w:val="left"/>
+      <w:pPr>
+        <w:ind w:left="1429" w:hanging="360"/>
+      </w:pPr>
+      <w:rPr>
+        <w:rFonts w:ascii="Symbol" w:hAnsi="Symbol" w:hint="default"/>
+      </w:rPr>
+    </w:lvl>
+    <w:lvl w:ilvl="1" w:tplc="04160003" w:tentative="1">
+      <w:start w:val="1"/>
+      <w:numFmt w:val="bullet"/>
+      <w:lvlText w:val="o"/>
+      <w:lvlJc w:val="left"/>
+      <w:pPr>
+        <w:ind w:left="2149" w:hanging="360"/>
+      </w:pPr>
+      <w:rPr>
+        <w:rFonts w:ascii="Courier New" w:hAnsi="Courier New" w:cs="Courier New" w:hint="default"/>
+      </w:rPr>
+    </w:lvl>
+    <w:lvl w:ilvl="2" w:tplc="04160005" w:tentative="1">
+      <w:start w:val="1"/>
+      <w:numFmt w:val="bullet"/>
+      <w:lvlText w:val=""/>
+      <w:lvlJc w:val="left"/>
+      <w:pPr>
+        <w:ind w:left="2869" w:hanging="360"/>
+      </w:pPr>
+      <w:rPr>
+        <w:rFonts w:ascii="Wingdings" w:hAnsi="Wingdings" w:hint="default"/>
+      </w:rPr>
+    </w:lvl>
+    <w:lvl w:ilvl="3" w:tplc="04160001" w:tentative="1">
+      <w:start w:val="1"/>
+      <w:numFmt w:val="bullet"/>
+      <w:lvlText w:val=""/>
+      <w:lvlJc w:val="left"/>
+      <w:pPr>
+        <w:ind w:left="3589" w:hanging="360"/>
+      </w:pPr>
+      <w:rPr>
+        <w:rFonts w:ascii="Symbol" w:hAnsi="Symbol" w:hint="default"/>
+      </w:rPr>
+    </w:lvl>
+    <w:lvl w:ilvl="4" w:tplc="04160003" w:tentative="1">
+      <w:start w:val="1"/>
+      <w:numFmt w:val="bullet"/>
+      <w:lvlText w:val="o"/>
+      <w:lvlJc w:val="left"/>
+      <w:pPr>
+        <w:ind w:left="4309" w:hanging="360"/>
+      </w:pPr>
+      <w:rPr>
+        <w:rFonts w:ascii="Courier New" w:hAnsi="Courier New" w:cs="Courier New" w:hint="default"/>
+      </w:rPr>
+    </w:lvl>
+    <w:lvl w:ilvl="5" w:tplc="04160005" w:tentative="1">
+      <w:start w:val="1"/>
+      <w:numFmt w:val="bullet"/>
+      <w:lvlText w:val=""/>
+      <w:lvlJc w:val="left"/>
+      <w:pPr>
+        <w:ind w:left="5029" w:hanging="360"/>
+      </w:pPr>
+      <w:rPr>
+        <w:rFonts w:ascii="Wingdings" w:hAnsi="Wingdings" w:hint="default"/>
+      </w:rPr>
+    </w:lvl>
+    <w:lvl w:ilvl="6" w:tplc="04160001" w:tentative="1">
+      <w:start w:val="1"/>
+      <w:numFmt w:val="bullet"/>
+      <w:lvlText w:val=""/>
+      <w:lvlJc w:val="left"/>
+      <w:pPr>
+        <w:ind w:left="5749" w:hanging="360"/>
+      </w:pPr>
+      <w:rPr>
+        <w:rFonts w:ascii="Symbol" w:hAnsi="Symbol" w:hint="default"/>
+      </w:rPr>
+    </w:lvl>
+    <w:lvl w:ilvl="7" w:tplc="04160003" w:tentative="1">
+      <w:start w:val="1"/>
+      <w:numFmt w:val="bullet"/>
+      <w:lvlText w:val="o"/>
+      <w:lvlJc w:val="left"/>
+      <w:pPr>
+        <w:ind w:left="6469" w:hanging="360"/>
+      </w:pPr>
+      <w:rPr>
+        <w:rFonts w:ascii="Courier New" w:hAnsi="Courier New" w:cs="Courier New" w:hint="default"/>
+      </w:rPr>
+    </w:lvl>
+    <w:lvl w:ilvl="8" w:tplc="04160005" w:tentative="1">
+      <w:start w:val="1"/>
+      <w:numFmt w:val="bullet"/>
+      <w:lvlText w:val=""/>
+      <w:lvlJc w:val="left"/>
+      <w:pPr>
+        <w:ind w:left="7189" w:hanging="360"/>
+      </w:pPr>
+      <w:rPr>
+        <w:rFonts w:ascii="Wingdings" w:hAnsi="Wingdings" w:hint="default"/>
+      </w:rPr>
+    </w:lvl>
+  </w:abstractNum>
+  <w:abstractNum w:abstractNumId="4">
     <w:nsid w:val="0DFA5A25"/>
     <w:multiLevelType w:val="multilevel"/>
     <w:tmpl w:val="0416001D"/>
@@ -2219,7 +3534,7 @@
       </w:pPr>
     </w:lvl>
   </w:abstractNum>
-  <w:abstractNum w:abstractNumId="3">
+  <w:abstractNum w:abstractNumId="5">
     <w:nsid w:val="10485593"/>
     <w:multiLevelType w:val="multilevel"/>
     <w:tmpl w:val="915CF936"/>
@@ -2332,7 +3647,7 @@
       </w:rPr>
     </w:lvl>
   </w:abstractNum>
-  <w:abstractNum w:abstractNumId="4">
+  <w:abstractNum w:abstractNumId="6">
     <w:nsid w:val="14C02C41"/>
     <w:multiLevelType w:val="multilevel"/>
     <w:tmpl w:val="8BDAA366"/>
@@ -2446,7 +3761,7 @@
       </w:rPr>
     </w:lvl>
   </w:abstractNum>
-  <w:abstractNum w:abstractNumId="5">
+  <w:abstractNum w:abstractNumId="7">
     <w:nsid w:val="21975DCE"/>
     <w:multiLevelType w:val="multilevel"/>
     <w:tmpl w:val="0416001D"/>
@@ -2532,7 +3847,120 @@
       </w:pPr>
     </w:lvl>
   </w:abstractNum>
-  <w:abstractNum w:abstractNumId="6">
+  <w:abstractNum w:abstractNumId="8">
+    <w:nsid w:val="2573723E"/>
+    <w:multiLevelType w:val="hybridMultilevel"/>
+    <w:tmpl w:val="FAE011B4"/>
+    <w:lvl w:ilvl="0" w:tplc="04160001">
+      <w:start w:val="1"/>
+      <w:numFmt w:val="bullet"/>
+      <w:lvlText w:val=""/>
+      <w:lvlJc w:val="left"/>
+      <w:pPr>
+        <w:ind w:left="1080" w:hanging="360"/>
+      </w:pPr>
+      <w:rPr>
+        <w:rFonts w:ascii="Symbol" w:hAnsi="Symbol" w:hint="default"/>
+      </w:rPr>
+    </w:lvl>
+    <w:lvl w:ilvl="1" w:tplc="04160003" w:tentative="1">
+      <w:start w:val="1"/>
+      <w:numFmt w:val="bullet"/>
+      <w:lvlText w:val="o"/>
+      <w:lvlJc w:val="left"/>
+      <w:pPr>
+        <w:ind w:left="1800" w:hanging="360"/>
+      </w:pPr>
+      <w:rPr>
+        <w:rFonts w:ascii="Courier New" w:hAnsi="Courier New" w:cs="Courier New" w:hint="default"/>
+      </w:rPr>
+    </w:lvl>
+    <w:lvl w:ilvl="2" w:tplc="04160005" w:tentative="1">
+      <w:start w:val="1"/>
+      <w:numFmt w:val="bullet"/>
+      <w:lvlText w:val=""/>
+      <w:lvlJc w:val="left"/>
+      <w:pPr>
+        <w:ind w:left="2520" w:hanging="360"/>
+      </w:pPr>
+      <w:rPr>
+        <w:rFonts w:ascii="Wingdings" w:hAnsi="Wingdings" w:hint="default"/>
+      </w:rPr>
+    </w:lvl>
+    <w:lvl w:ilvl="3" w:tplc="04160001" w:tentative="1">
+      <w:start w:val="1"/>
+      <w:numFmt w:val="bullet"/>
+      <w:lvlText w:val=""/>
+      <w:lvlJc w:val="left"/>
+      <w:pPr>
+        <w:ind w:left="3240" w:hanging="360"/>
+      </w:pPr>
+      <w:rPr>
+        <w:rFonts w:ascii="Symbol" w:hAnsi="Symbol" w:hint="default"/>
+      </w:rPr>
+    </w:lvl>
+    <w:lvl w:ilvl="4" w:tplc="04160003" w:tentative="1">
+      <w:start w:val="1"/>
+      <w:numFmt w:val="bullet"/>
+      <w:lvlText w:val="o"/>
+      <w:lvlJc w:val="left"/>
+      <w:pPr>
+        <w:ind w:left="3960" w:hanging="360"/>
+      </w:pPr>
+      <w:rPr>
+        <w:rFonts w:ascii="Courier New" w:hAnsi="Courier New" w:cs="Courier New" w:hint="default"/>
+      </w:rPr>
+    </w:lvl>
+    <w:lvl w:ilvl="5" w:tplc="04160005" w:tentative="1">
+      <w:start w:val="1"/>
+      <w:numFmt w:val="bullet"/>
+      <w:lvlText w:val=""/>
+      <w:lvlJc w:val="left"/>
+      <w:pPr>
+        <w:ind w:left="4680" w:hanging="360"/>
+      </w:pPr>
+      <w:rPr>
+        <w:rFonts w:ascii="Wingdings" w:hAnsi="Wingdings" w:hint="default"/>
+      </w:rPr>
+    </w:lvl>
+    <w:lvl w:ilvl="6" w:tplc="04160001" w:tentative="1">
+      <w:start w:val="1"/>
+      <w:numFmt w:val="bullet"/>
+      <w:lvlText w:val=""/>
+      <w:lvlJc w:val="left"/>
+      <w:pPr>
+        <w:ind w:left="5400" w:hanging="360"/>
+      </w:pPr>
+      <w:rPr>
+        <w:rFonts w:ascii="Symbol" w:hAnsi="Symbol" w:hint="default"/>
+      </w:rPr>
+    </w:lvl>
+    <w:lvl w:ilvl="7" w:tplc="04160003" w:tentative="1">
+      <w:start w:val="1"/>
+      <w:numFmt w:val="bullet"/>
+      <w:lvlText w:val="o"/>
+      <w:lvlJc w:val="left"/>
+      <w:pPr>
+        <w:ind w:left="6120" w:hanging="360"/>
+      </w:pPr>
+      <w:rPr>
+        <w:rFonts w:ascii="Courier New" w:hAnsi="Courier New" w:cs="Courier New" w:hint="default"/>
+      </w:rPr>
+    </w:lvl>
+    <w:lvl w:ilvl="8" w:tplc="04160005" w:tentative="1">
+      <w:start w:val="1"/>
+      <w:numFmt w:val="bullet"/>
+      <w:lvlText w:val=""/>
+      <w:lvlJc w:val="left"/>
+      <w:pPr>
+        <w:ind w:left="6840" w:hanging="360"/>
+      </w:pPr>
+      <w:rPr>
+        <w:rFonts w:ascii="Wingdings" w:hAnsi="Wingdings" w:hint="default"/>
+      </w:rPr>
+    </w:lvl>
+  </w:abstractNum>
+  <w:abstractNum w:abstractNumId="9">
     <w:nsid w:val="2FD714BA"/>
     <w:multiLevelType w:val="hybridMultilevel"/>
     <w:tmpl w:val="CFD00312"/>
@@ -2618,7 +4046,7 @@
       </w:pPr>
     </w:lvl>
   </w:abstractNum>
-  <w:abstractNum w:abstractNumId="7">
+  <w:abstractNum w:abstractNumId="10">
     <w:nsid w:val="3C792219"/>
     <w:multiLevelType w:val="multilevel"/>
     <w:tmpl w:val="0416001D"/>
@@ -2705,7 +4133,7 @@
       </w:pPr>
     </w:lvl>
   </w:abstractNum>
-  <w:abstractNum w:abstractNumId="8">
+  <w:abstractNum w:abstractNumId="11">
     <w:nsid w:val="4204465C"/>
     <w:multiLevelType w:val="hybridMultilevel"/>
     <w:tmpl w:val="47A2705A"/>
@@ -2794,7 +4222,7 @@
       </w:pPr>
     </w:lvl>
   </w:abstractNum>
-  <w:abstractNum w:abstractNumId="9">
+  <w:abstractNum w:abstractNumId="12">
     <w:nsid w:val="44EC4247"/>
     <w:multiLevelType w:val="multilevel"/>
     <w:tmpl w:val="915CF936"/>
@@ -2907,13 +4335,102 @@
       </w:rPr>
     </w:lvl>
   </w:abstractNum>
-  <w:abstractNum w:abstractNumId="10">
+  <w:abstractNum w:abstractNumId="13">
+    <w:nsid w:val="4ABF408C"/>
+    <w:multiLevelType w:val="hybridMultilevel"/>
+    <w:tmpl w:val="37146370"/>
+    <w:lvl w:ilvl="0" w:tplc="6AC0E404">
+      <w:start w:val="8"/>
+      <w:numFmt w:val="decimal"/>
+      <w:lvlText w:val="%1."/>
+      <w:lvlJc w:val="left"/>
+      <w:pPr>
+        <w:ind w:left="720" w:hanging="360"/>
+      </w:pPr>
+      <w:rPr>
+        <w:rFonts w:hint="default"/>
+      </w:rPr>
+    </w:lvl>
+    <w:lvl w:ilvl="1" w:tplc="04160019" w:tentative="1">
+      <w:start w:val="1"/>
+      <w:numFmt w:val="lowerLetter"/>
+      <w:lvlText w:val="%2."/>
+      <w:lvlJc w:val="left"/>
+      <w:pPr>
+        <w:ind w:left="1440" w:hanging="360"/>
+      </w:pPr>
+    </w:lvl>
+    <w:lvl w:ilvl="2" w:tplc="0416001B" w:tentative="1">
+      <w:start w:val="1"/>
+      <w:numFmt w:val="lowerRoman"/>
+      <w:lvlText w:val="%3."/>
+      <w:lvlJc w:val="right"/>
+      <w:pPr>
+        <w:ind w:left="2160" w:hanging="180"/>
+      </w:pPr>
+    </w:lvl>
+    <w:lvl w:ilvl="3" w:tplc="0416000F" w:tentative="1">
+      <w:start w:val="1"/>
+      <w:numFmt w:val="decimal"/>
+      <w:lvlText w:val="%4."/>
+      <w:lvlJc w:val="left"/>
+      <w:pPr>
+        <w:ind w:left="2880" w:hanging="360"/>
+      </w:pPr>
+    </w:lvl>
+    <w:lvl w:ilvl="4" w:tplc="04160019" w:tentative="1">
+      <w:start w:val="1"/>
+      <w:numFmt w:val="lowerLetter"/>
+      <w:lvlText w:val="%5."/>
+      <w:lvlJc w:val="left"/>
+      <w:pPr>
+        <w:ind w:left="3600" w:hanging="360"/>
+      </w:pPr>
+    </w:lvl>
+    <w:lvl w:ilvl="5" w:tplc="0416001B" w:tentative="1">
+      <w:start w:val="1"/>
+      <w:numFmt w:val="lowerRoman"/>
+      <w:lvlText w:val="%6."/>
+      <w:lvlJc w:val="right"/>
+      <w:pPr>
+        <w:ind w:left="4320" w:hanging="180"/>
+      </w:pPr>
+    </w:lvl>
+    <w:lvl w:ilvl="6" w:tplc="0416000F" w:tentative="1">
+      <w:start w:val="1"/>
+      <w:numFmt w:val="decimal"/>
+      <w:lvlText w:val="%7."/>
+      <w:lvlJc w:val="left"/>
+      <w:pPr>
+        <w:ind w:left="5040" w:hanging="360"/>
+      </w:pPr>
+    </w:lvl>
+    <w:lvl w:ilvl="7" w:tplc="04160019" w:tentative="1">
+      <w:start w:val="1"/>
+      <w:numFmt w:val="lowerLetter"/>
+      <w:lvlText w:val="%8."/>
+      <w:lvlJc w:val="left"/>
+      <w:pPr>
+        <w:ind w:left="5760" w:hanging="360"/>
+      </w:pPr>
+    </w:lvl>
+    <w:lvl w:ilvl="8" w:tplc="0416001B" w:tentative="1">
+      <w:start w:val="1"/>
+      <w:numFmt w:val="lowerRoman"/>
+      <w:lvlText w:val="%9."/>
+      <w:lvlJc w:val="right"/>
+      <w:pPr>
+        <w:ind w:left="6480" w:hanging="180"/>
+      </w:pPr>
+    </w:lvl>
+  </w:abstractNum>
+  <w:abstractNum w:abstractNumId="14">
     <w:nsid w:val="4E625226"/>
     <w:multiLevelType w:val="multilevel"/>
     <w:tmpl w:val="0416001F"/>
     <w:numStyleLink w:val="Estilo2"/>
   </w:abstractNum>
-  <w:abstractNum w:abstractNumId="11">
+  <w:abstractNum w:abstractNumId="15">
     <w:nsid w:val="58267D18"/>
     <w:multiLevelType w:val="multilevel"/>
     <w:tmpl w:val="0416001D"/>
@@ -3000,7 +4517,7 @@
       </w:pPr>
     </w:lvl>
   </w:abstractNum>
-  <w:abstractNum w:abstractNumId="12">
+  <w:abstractNum w:abstractNumId="16">
     <w:nsid w:val="5D19645A"/>
     <w:multiLevelType w:val="hybridMultilevel"/>
     <w:tmpl w:val="50842E78"/>
@@ -3113,7 +4630,7 @@
       </w:rPr>
     </w:lvl>
   </w:abstractNum>
-  <w:abstractNum w:abstractNumId="13">
+  <w:abstractNum w:abstractNumId="17">
     <w:nsid w:val="5F7307A4"/>
     <w:multiLevelType w:val="hybridMultilevel"/>
     <w:tmpl w:val="DF208280"/>
@@ -3202,7 +4719,7 @@
       </w:pPr>
     </w:lvl>
   </w:abstractNum>
-  <w:abstractNum w:abstractNumId="14">
+  <w:abstractNum w:abstractNumId="18">
     <w:nsid w:val="60F43B23"/>
     <w:multiLevelType w:val="multilevel"/>
     <w:tmpl w:val="531E09E4"/>
@@ -3316,7 +4833,7 @@
       </w:rPr>
     </w:lvl>
   </w:abstractNum>
-  <w:abstractNum w:abstractNumId="15">
+  <w:abstractNum w:abstractNumId="19">
     <w:nsid w:val="614965DC"/>
     <w:multiLevelType w:val="hybridMultilevel"/>
     <w:tmpl w:val="110C5708"/>
@@ -3429,19 +4946,19 @@
       </w:rPr>
     </w:lvl>
   </w:abstractNum>
-  <w:abstractNum w:abstractNumId="16">
+  <w:abstractNum w:abstractNumId="20">
     <w:nsid w:val="64BD6F1D"/>
     <w:multiLevelType w:val="multilevel"/>
     <w:tmpl w:val="0416001F"/>
     <w:numStyleLink w:val="Estilo3"/>
   </w:abstractNum>
-  <w:abstractNum w:abstractNumId="17">
+  <w:abstractNum w:abstractNumId="21">
     <w:nsid w:val="65CE6052"/>
     <w:multiLevelType w:val="multilevel"/>
     <w:tmpl w:val="0416001F"/>
     <w:numStyleLink w:val="Estilo3"/>
   </w:abstractNum>
-  <w:abstractNum w:abstractNumId="18">
+  <w:abstractNum w:abstractNumId="22">
     <w:nsid w:val="68C80C59"/>
     <w:multiLevelType w:val="multilevel"/>
     <w:tmpl w:val="0416001F"/>
@@ -3555,13 +5072,13 @@
       </w:rPr>
     </w:lvl>
   </w:abstractNum>
-  <w:abstractNum w:abstractNumId="19">
+  <w:abstractNum w:abstractNumId="23">
     <w:nsid w:val="6DAB174F"/>
     <w:multiLevelType w:val="multilevel"/>
     <w:tmpl w:val="531E09E4"/>
     <w:numStyleLink w:val="Estilo1"/>
   </w:abstractNum>
-  <w:abstractNum w:abstractNumId="20">
+  <w:abstractNum w:abstractNumId="24">
     <w:nsid w:val="706F2565"/>
     <w:multiLevelType w:val="multilevel"/>
     <w:tmpl w:val="7BBE8674"/>
@@ -3674,7 +5191,7 @@
       </w:rPr>
     </w:lvl>
   </w:abstractNum>
-  <w:abstractNum w:abstractNumId="21">
+  <w:abstractNum w:abstractNumId="25">
     <w:nsid w:val="70D86795"/>
     <w:multiLevelType w:val="multilevel"/>
     <w:tmpl w:val="0416001F"/>
@@ -3761,13 +5278,13 @@
       </w:pPr>
     </w:lvl>
   </w:abstractNum>
-  <w:abstractNum w:abstractNumId="22">
+  <w:abstractNum w:abstractNumId="26">
     <w:nsid w:val="76FF622C"/>
     <w:multiLevelType w:val="multilevel"/>
     <w:tmpl w:val="0416001F"/>
     <w:numStyleLink w:val="Estilo3"/>
   </w:abstractNum>
-  <w:abstractNum w:abstractNumId="23">
+  <w:abstractNum w:abstractNumId="27">
     <w:nsid w:val="7832610D"/>
     <w:multiLevelType w:val="multilevel"/>
     <w:tmpl w:val="0416001D"/>
@@ -3853,7 +5370,233 @@
       </w:pPr>
     </w:lvl>
   </w:abstractNum>
-  <w:abstractNum w:abstractNumId="24">
+  <w:abstractNum w:abstractNumId="28">
+    <w:nsid w:val="78337C8A"/>
+    <w:multiLevelType w:val="hybridMultilevel"/>
+    <w:tmpl w:val="02EA314E"/>
+    <w:lvl w:ilvl="0" w:tplc="04160001">
+      <w:start w:val="1"/>
+      <w:numFmt w:val="bullet"/>
+      <w:lvlText w:val=""/>
+      <w:lvlJc w:val="left"/>
+      <w:pPr>
+        <w:ind w:left="1068" w:hanging="360"/>
+      </w:pPr>
+      <w:rPr>
+        <w:rFonts w:ascii="Symbol" w:hAnsi="Symbol" w:hint="default"/>
+      </w:rPr>
+    </w:lvl>
+    <w:lvl w:ilvl="1" w:tplc="04160003" w:tentative="1">
+      <w:start w:val="1"/>
+      <w:numFmt w:val="bullet"/>
+      <w:lvlText w:val="o"/>
+      <w:lvlJc w:val="left"/>
+      <w:pPr>
+        <w:ind w:left="1788" w:hanging="360"/>
+      </w:pPr>
+      <w:rPr>
+        <w:rFonts w:ascii="Courier New" w:hAnsi="Courier New" w:cs="Courier New" w:hint="default"/>
+      </w:rPr>
+    </w:lvl>
+    <w:lvl w:ilvl="2" w:tplc="04160005" w:tentative="1">
+      <w:start w:val="1"/>
+      <w:numFmt w:val="bullet"/>
+      <w:lvlText w:val=""/>
+      <w:lvlJc w:val="left"/>
+      <w:pPr>
+        <w:ind w:left="2508" w:hanging="360"/>
+      </w:pPr>
+      <w:rPr>
+        <w:rFonts w:ascii="Wingdings" w:hAnsi="Wingdings" w:hint="default"/>
+      </w:rPr>
+    </w:lvl>
+    <w:lvl w:ilvl="3" w:tplc="04160001" w:tentative="1">
+      <w:start w:val="1"/>
+      <w:numFmt w:val="bullet"/>
+      <w:lvlText w:val=""/>
+      <w:lvlJc w:val="left"/>
+      <w:pPr>
+        <w:ind w:left="3228" w:hanging="360"/>
+      </w:pPr>
+      <w:rPr>
+        <w:rFonts w:ascii="Symbol" w:hAnsi="Symbol" w:hint="default"/>
+      </w:rPr>
+    </w:lvl>
+    <w:lvl w:ilvl="4" w:tplc="04160003" w:tentative="1">
+      <w:start w:val="1"/>
+      <w:numFmt w:val="bullet"/>
+      <w:lvlText w:val="o"/>
+      <w:lvlJc w:val="left"/>
+      <w:pPr>
+        <w:ind w:left="3948" w:hanging="360"/>
+      </w:pPr>
+      <w:rPr>
+        <w:rFonts w:ascii="Courier New" w:hAnsi="Courier New" w:cs="Courier New" w:hint="default"/>
+      </w:rPr>
+    </w:lvl>
+    <w:lvl w:ilvl="5" w:tplc="04160005" w:tentative="1">
+      <w:start w:val="1"/>
+      <w:numFmt w:val="bullet"/>
+      <w:lvlText w:val=""/>
+      <w:lvlJc w:val="left"/>
+      <w:pPr>
+        <w:ind w:left="4668" w:hanging="360"/>
+      </w:pPr>
+      <w:rPr>
+        <w:rFonts w:ascii="Wingdings" w:hAnsi="Wingdings" w:hint="default"/>
+      </w:rPr>
+    </w:lvl>
+    <w:lvl w:ilvl="6" w:tplc="04160001" w:tentative="1">
+      <w:start w:val="1"/>
+      <w:numFmt w:val="bullet"/>
+      <w:lvlText w:val=""/>
+      <w:lvlJc w:val="left"/>
+      <w:pPr>
+        <w:ind w:left="5388" w:hanging="360"/>
+      </w:pPr>
+      <w:rPr>
+        <w:rFonts w:ascii="Symbol" w:hAnsi="Symbol" w:hint="default"/>
+      </w:rPr>
+    </w:lvl>
+    <w:lvl w:ilvl="7" w:tplc="04160003" w:tentative="1">
+      <w:start w:val="1"/>
+      <w:numFmt w:val="bullet"/>
+      <w:lvlText w:val="o"/>
+      <w:lvlJc w:val="left"/>
+      <w:pPr>
+        <w:ind w:left="6108" w:hanging="360"/>
+      </w:pPr>
+      <w:rPr>
+        <w:rFonts w:ascii="Courier New" w:hAnsi="Courier New" w:cs="Courier New" w:hint="default"/>
+      </w:rPr>
+    </w:lvl>
+    <w:lvl w:ilvl="8" w:tplc="04160005" w:tentative="1">
+      <w:start w:val="1"/>
+      <w:numFmt w:val="bullet"/>
+      <w:lvlText w:val=""/>
+      <w:lvlJc w:val="left"/>
+      <w:pPr>
+        <w:ind w:left="6828" w:hanging="360"/>
+      </w:pPr>
+      <w:rPr>
+        <w:rFonts w:ascii="Wingdings" w:hAnsi="Wingdings" w:hint="default"/>
+      </w:rPr>
+    </w:lvl>
+  </w:abstractNum>
+  <w:abstractNum w:abstractNumId="29">
+    <w:nsid w:val="78983B5B"/>
+    <w:multiLevelType w:val="hybridMultilevel"/>
+    <w:tmpl w:val="AFCE26D0"/>
+    <w:lvl w:ilvl="0" w:tplc="04160001">
+      <w:start w:val="1"/>
+      <w:numFmt w:val="bullet"/>
+      <w:lvlText w:val=""/>
+      <w:lvlJc w:val="left"/>
+      <w:pPr>
+        <w:ind w:left="1362" w:hanging="360"/>
+      </w:pPr>
+      <w:rPr>
+        <w:rFonts w:ascii="Symbol" w:hAnsi="Symbol" w:hint="default"/>
+      </w:rPr>
+    </w:lvl>
+    <w:lvl w:ilvl="1" w:tplc="04160003" w:tentative="1">
+      <w:start w:val="1"/>
+      <w:numFmt w:val="bullet"/>
+      <w:lvlText w:val="o"/>
+      <w:lvlJc w:val="left"/>
+      <w:pPr>
+        <w:ind w:left="2082" w:hanging="360"/>
+      </w:pPr>
+      <w:rPr>
+        <w:rFonts w:ascii="Courier New" w:hAnsi="Courier New" w:cs="Courier New" w:hint="default"/>
+      </w:rPr>
+    </w:lvl>
+    <w:lvl w:ilvl="2" w:tplc="04160005" w:tentative="1">
+      <w:start w:val="1"/>
+      <w:numFmt w:val="bullet"/>
+      <w:lvlText w:val=""/>
+      <w:lvlJc w:val="left"/>
+      <w:pPr>
+        <w:ind w:left="2802" w:hanging="360"/>
+      </w:pPr>
+      <w:rPr>
+        <w:rFonts w:ascii="Wingdings" w:hAnsi="Wingdings" w:hint="default"/>
+      </w:rPr>
+    </w:lvl>
+    <w:lvl w:ilvl="3" w:tplc="04160001" w:tentative="1">
+      <w:start w:val="1"/>
+      <w:numFmt w:val="bullet"/>
+      <w:lvlText w:val=""/>
+      <w:lvlJc w:val="left"/>
+      <w:pPr>
+        <w:ind w:left="3522" w:hanging="360"/>
+      </w:pPr>
+      <w:rPr>
+        <w:rFonts w:ascii="Symbol" w:hAnsi="Symbol" w:hint="default"/>
+      </w:rPr>
+    </w:lvl>
+    <w:lvl w:ilvl="4" w:tplc="04160003" w:tentative="1">
+      <w:start w:val="1"/>
+      <w:numFmt w:val="bullet"/>
+      <w:lvlText w:val="o"/>
+      <w:lvlJc w:val="left"/>
+      <w:pPr>
+        <w:ind w:left="4242" w:hanging="360"/>
+      </w:pPr>
+      <w:rPr>
+        <w:rFonts w:ascii="Courier New" w:hAnsi="Courier New" w:cs="Courier New" w:hint="default"/>
+      </w:rPr>
+    </w:lvl>
+    <w:lvl w:ilvl="5" w:tplc="04160005" w:tentative="1">
+      <w:start w:val="1"/>
+      <w:numFmt w:val="bullet"/>
+      <w:lvlText w:val=""/>
+      <w:lvlJc w:val="left"/>
+      <w:pPr>
+        <w:ind w:left="4962" w:hanging="360"/>
+      </w:pPr>
+      <w:rPr>
+        <w:rFonts w:ascii="Wingdings" w:hAnsi="Wingdings" w:hint="default"/>
+      </w:rPr>
+    </w:lvl>
+    <w:lvl w:ilvl="6" w:tplc="04160001" w:tentative="1">
+      <w:start w:val="1"/>
+      <w:numFmt w:val="bullet"/>
+      <w:lvlText w:val=""/>
+      <w:lvlJc w:val="left"/>
+      <w:pPr>
+        <w:ind w:left="5682" w:hanging="360"/>
+      </w:pPr>
+      <w:rPr>
+        <w:rFonts w:ascii="Symbol" w:hAnsi="Symbol" w:hint="default"/>
+      </w:rPr>
+    </w:lvl>
+    <w:lvl w:ilvl="7" w:tplc="04160003" w:tentative="1">
+      <w:start w:val="1"/>
+      <w:numFmt w:val="bullet"/>
+      <w:lvlText w:val="o"/>
+      <w:lvlJc w:val="left"/>
+      <w:pPr>
+        <w:ind w:left="6402" w:hanging="360"/>
+      </w:pPr>
+      <w:rPr>
+        <w:rFonts w:ascii="Courier New" w:hAnsi="Courier New" w:cs="Courier New" w:hint="default"/>
+      </w:rPr>
+    </w:lvl>
+    <w:lvl w:ilvl="8" w:tplc="04160005" w:tentative="1">
+      <w:start w:val="1"/>
+      <w:numFmt w:val="bullet"/>
+      <w:lvlText w:val=""/>
+      <w:lvlJc w:val="left"/>
+      <w:pPr>
+        <w:ind w:left="7122" w:hanging="360"/>
+      </w:pPr>
+      <w:rPr>
+        <w:rFonts w:ascii="Wingdings" w:hAnsi="Wingdings" w:hint="default"/>
+      </w:rPr>
+    </w:lvl>
+  </w:abstractNum>
+  <w:abstractNum w:abstractNumId="30">
     <w:nsid w:val="7E1302CC"/>
     <w:multiLevelType w:val="singleLevel"/>
     <w:tmpl w:val="0416000F"/>
@@ -3871,10 +5614,10 @@
     </w:lvl>
   </w:abstractNum>
   <w:num w:numId="1">
-    <w:abstractNumId w:val="8"/>
+    <w:abstractNumId w:val="11"/>
   </w:num>
   <w:num w:numId="2">
-    <w:abstractNumId w:val="10"/>
+    <w:abstractNumId w:val="14"/>
     <w:lvlOverride w:ilvl="0">
       <w:lvl w:ilvl="0">
         <w:start w:val="2"/>
@@ -3891,73 +5634,91 @@
     </w:lvlOverride>
   </w:num>
   <w:num w:numId="3">
-    <w:abstractNumId w:val="14"/>
+    <w:abstractNumId w:val="18"/>
   </w:num>
   <w:num w:numId="4">
-    <w:abstractNumId w:val="18"/>
+    <w:abstractNumId w:val="22"/>
   </w:num>
   <w:num w:numId="5">
-    <w:abstractNumId w:val="3"/>
+    <w:abstractNumId w:val="5"/>
   </w:num>
   <w:num w:numId="6">
-    <w:abstractNumId w:val="9"/>
+    <w:abstractNumId w:val="12"/>
   </w:num>
   <w:num w:numId="7">
-    <w:abstractNumId w:val="17"/>
+    <w:abstractNumId w:val="21"/>
   </w:num>
   <w:num w:numId="8">
-    <w:abstractNumId w:val="21"/>
+    <w:abstractNumId w:val="25"/>
   </w:num>
   <w:num w:numId="9">
-    <w:abstractNumId w:val="16"/>
+    <w:abstractNumId w:val="20"/>
   </w:num>
   <w:num w:numId="10">
-    <w:abstractNumId w:val="22"/>
+    <w:abstractNumId w:val="26"/>
   </w:num>
   <w:num w:numId="11">
     <w:abstractNumId w:val="0"/>
   </w:num>
   <w:num w:numId="12">
-    <w:abstractNumId w:val="7"/>
+    <w:abstractNumId w:val="10"/>
   </w:num>
   <w:num w:numId="13">
     <w:abstractNumId w:val="1"/>
   </w:num>
   <w:num w:numId="14">
+    <w:abstractNumId w:val="27"/>
+  </w:num>
+  <w:num w:numId="15">
+    <w:abstractNumId w:val="19"/>
+  </w:num>
+  <w:num w:numId="16">
+    <w:abstractNumId w:val="9"/>
+  </w:num>
+  <w:num w:numId="17">
+    <w:abstractNumId w:val="17"/>
+  </w:num>
+  <w:num w:numId="18">
     <w:abstractNumId w:val="23"/>
   </w:num>
-  <w:num w:numId="15">
+  <w:num w:numId="19">
+    <w:abstractNumId w:val="30"/>
+  </w:num>
+  <w:num w:numId="20">
+    <w:abstractNumId w:val="24"/>
+  </w:num>
+  <w:num w:numId="21">
     <w:abstractNumId w:val="15"/>
   </w:num>
-  <w:num w:numId="16">
+  <w:num w:numId="22">
+    <w:abstractNumId w:val="4"/>
+  </w:num>
+  <w:num w:numId="23">
+    <w:abstractNumId w:val="7"/>
+  </w:num>
+  <w:num w:numId="24">
     <w:abstractNumId w:val="6"/>
   </w:num>
-  <w:num w:numId="17">
-    <w:abstractNumId w:val="13"/>
+  <w:num w:numId="25">
+    <w:abstractNumId w:val="16"/>
   </w:num>
-  <w:num w:numId="18">
-    <w:abstractNumId w:val="19"/>
-  </w:num>
-  <w:num w:numId="19">
-    <w:abstractNumId w:val="24"/>
-  </w:num>
-  <w:num w:numId="20">
-    <w:abstractNumId w:val="20"/>
-  </w:num>
-  <w:num w:numId="21">
-    <w:abstractNumId w:val="11"/>
-  </w:num>
-  <w:num w:numId="22">
+  <w:num w:numId="26">
     <w:abstractNumId w:val="2"/>
   </w:num>
-  <w:num w:numId="23">
-    <w:abstractNumId w:val="5"/>
+  <w:num w:numId="27">
+    <w:abstractNumId w:val="28"/>
   </w:num>
-  <w:num w:numId="24">
-    <w:abstractNumId w:val="4"/>
+  <w:num w:numId="28">
+    <w:abstractNumId w:val="29"/>
   </w:num>
-  <w:num w:numId="25">
-    <w:abstractNumId w:val="12"/>
+  <w:num w:numId="29">
+    <w:abstractNumId w:val="3"/>
+  </w:num>
+  <w:num w:numId="30">
+    <w:abstractNumId w:val="8"/>
+  </w:num>
+  <w:num w:numId="31">
+    <w:abstractNumId w:val="13"/>
   </w:num>
 </w:numbering>
 </file>
@@ -4427,10 +6188,13 @@
     <w:autoRedefine/>
     <w:uiPriority w:val="39"/>
     <w:unhideWhenUsed/>
-    <w:rsid w:val="00054AFE"/>
+    <w:rsid w:val="00C35B36"/>
     <w:pPr>
+      <w:tabs>
+        <w:tab w:val="left" w:pos="426"/>
+        <w:tab w:val="right" w:leader="dot" w:pos="8494"/>
+      </w:tabs>
       <w:spacing w:after="100"/>
-      <w:ind w:left="220"/>
     </w:pPr>
   </w:style>
   <w:style w:type="character" w:styleId="Hyperlink">
@@ -4482,6 +6246,18 @@
       <w:numPr>
         <w:numId w:val="24"/>
       </w:numPr>
+    </w:pPr>
+  </w:style>
+  <w:style w:type="paragraph" w:styleId="Sumrio1">
+    <w:name w:val="toc 1"/>
+    <w:basedOn w:val="Normal"/>
+    <w:next w:val="Normal"/>
+    <w:autoRedefine/>
+    <w:uiPriority w:val="39"/>
+    <w:unhideWhenUsed/>
+    <w:rsid w:val="00C35B36"/>
+    <w:pPr>
+      <w:spacing w:after="100"/>
     </w:pPr>
   </w:style>
 </w:styles>
@@ -4775,7 +6551,7 @@
 </file>
 
 <file path=customXml/itemProps1.xml><?xml version="1.0" encoding="utf-8"?>
-<ds:datastoreItem xmlns:ds="http://schemas.openxmlformats.org/officeDocument/2006/customXml" ds:itemID="{90DF9D82-CDB6-4AB8-9ED5-BAD81FF85517}">
+<ds:datastoreItem xmlns:ds="http://schemas.openxmlformats.org/officeDocument/2006/customXml" ds:itemID="{4B03BD13-53ED-42F2-9BAD-7AA363E3210A}">
   <ds:schemaRefs>
     <ds:schemaRef ds:uri="http://schemas.openxmlformats.org/officeDocument/2006/bibliography"/>
   </ds:schemaRefs>

</xml_diff>

<commit_message>
Conteúdo da atualização: * adicionado alteraçõe sde projeto; * criado totalizaçãod e esforço na planilha de atividades
</commit_message>
<xml_diff>
--- a/Docs/Alteração de projeto/Documento de Alteração de Projeto.docx
+++ b/Docs/Alteração de projeto/Documento de Alteração de Projeto.docx
@@ -76,23 +76,13 @@
           <w:szCs w:val="96"/>
         </w:rPr>
       </w:pPr>
-      <w:proofErr w:type="spellStart"/>
       <w:r>
         <w:rPr>
           <w:b w:val="0"/>
           <w:sz w:val="96"/>
           <w:szCs w:val="96"/>
         </w:rPr>
-        <w:t>Modro</w:t>
-      </w:r>
-      <w:proofErr w:type="spellEnd"/>
-      <w:r>
-        <w:rPr>
-          <w:b w:val="0"/>
-          <w:sz w:val="96"/>
-          <w:szCs w:val="96"/>
-        </w:rPr>
-        <w:t xml:space="preserve"> Seguros</w:t>
+        <w:t>Modro Seguros</w:t>
       </w:r>
     </w:p>
     <w:p/>
@@ -500,33 +490,127 @@
               </w:rPr>
               <w:t>Descrição de alterações</w:t>
             </w:r>
-            <w:proofErr w:type="gramStart"/>
             <w:r>
               <w:rPr>
                 <w:rFonts w:cs="Arial"/>
               </w:rPr>
-              <w:t xml:space="preserve">  </w:t>
-            </w:r>
-            <w:proofErr w:type="gramEnd"/>
+              <w:t xml:space="preserve"> referentes a sprint </w:t>
+            </w:r>
             <w:r>
               <w:rPr>
                 <w:rFonts w:cs="Arial"/>
               </w:rPr>
-              <w:t xml:space="preserve">referentes a </w:t>
-            </w:r>
-            <w:proofErr w:type="spellStart"/>
-            <w:r>
+              <w:t>2.</w:t>
+            </w:r>
+          </w:p>
+        </w:tc>
+      </w:tr>
+      <w:tr>
+        <w:tc>
+          <w:tcPr>
+            <w:tcW w:w="1587" w:type="dxa"/>
+            <w:tcMar>
+              <w:top w:w="0" w:type="dxa"/>
+              <w:left w:w="108" w:type="dxa"/>
+              <w:bottom w:w="0" w:type="dxa"/>
+              <w:right w:w="108" w:type="dxa"/>
+            </w:tcMar>
+            <w:vAlign w:val="center"/>
+          </w:tcPr>
+          <w:p>
+            <w:pPr>
+              <w:spacing w:after="240"/>
+              <w:jc w:val="both"/>
               <w:rPr>
                 <w:rFonts w:cs="Arial"/>
               </w:rPr>
-              <w:t>sprint</w:t>
-            </w:r>
-            <w:proofErr w:type="spellEnd"/>
+            </w:pPr>
             <w:r>
               <w:rPr>
                 <w:rFonts w:cs="Arial"/>
               </w:rPr>
-              <w:t xml:space="preserve"> 2</w:t>
+              <w:t>05/12/2015</w:t>
+            </w:r>
+          </w:p>
+        </w:tc>
+        <w:tc>
+          <w:tcPr>
+            <w:tcW w:w="1479" w:type="dxa"/>
+            <w:tcMar>
+              <w:top w:w="0" w:type="dxa"/>
+              <w:left w:w="108" w:type="dxa"/>
+              <w:bottom w:w="0" w:type="dxa"/>
+              <w:right w:w="108" w:type="dxa"/>
+            </w:tcMar>
+            <w:vAlign w:val="center"/>
+          </w:tcPr>
+          <w:p>
+            <w:pPr>
+              <w:spacing w:after="240"/>
+              <w:jc w:val="both"/>
+              <w:rPr>
+                <w:rFonts w:cs="Arial"/>
+              </w:rPr>
+            </w:pPr>
+            <w:r>
+              <w:rPr>
+                <w:rFonts w:cs="Arial"/>
+              </w:rPr>
+              <w:t>3.0</w:t>
+            </w:r>
+          </w:p>
+        </w:tc>
+        <w:tc>
+          <w:tcPr>
+            <w:tcW w:w="2392" w:type="dxa"/>
+            <w:tcMar>
+              <w:top w:w="0" w:type="dxa"/>
+              <w:left w:w="108" w:type="dxa"/>
+              <w:bottom w:w="0" w:type="dxa"/>
+              <w:right w:w="108" w:type="dxa"/>
+            </w:tcMar>
+            <w:vAlign w:val="center"/>
+          </w:tcPr>
+          <w:p>
+            <w:pPr>
+              <w:spacing w:after="240"/>
+              <w:jc w:val="both"/>
+              <w:rPr>
+                <w:rFonts w:cs="Arial"/>
+              </w:rPr>
+            </w:pPr>
+            <w:r>
+              <w:rPr>
+                <w:rFonts w:cs="Arial"/>
+              </w:rPr>
+              <w:t>Alex Michelon</w:t>
+            </w:r>
+          </w:p>
+        </w:tc>
+        <w:tc>
+          <w:tcPr>
+            <w:tcW w:w="3262" w:type="dxa"/>
+            <w:tcMar>
+              <w:top w:w="0" w:type="dxa"/>
+              <w:left w:w="108" w:type="dxa"/>
+              <w:bottom w:w="0" w:type="dxa"/>
+              <w:right w:w="108" w:type="dxa"/>
+            </w:tcMar>
+            <w:vAlign w:val="center"/>
+          </w:tcPr>
+          <w:p>
+            <w:pPr>
+              <w:spacing w:after="240"/>
+              <w:jc w:val="both"/>
+              <w:rPr>
+                <w:rFonts w:cs="Arial"/>
+              </w:rPr>
+            </w:pPr>
+            <w:r>
+              <w:rPr>
+                <w:rFonts w:cs="Arial"/>
+              </w:rPr>
+              <w:t>Adição de alterações de projeto.</w:t>
             </w:r>
           </w:p>
         </w:tc>
@@ -620,7 +704,7 @@
             </w:rPr>
             <w:fldChar w:fldCharType="separate"/>
           </w:r>
-          <w:hyperlink w:anchor="_Toc437032917" w:history="1">
+          <w:hyperlink w:anchor="_Toc437075691" w:history="1">
             <w:r>
               <w:rPr>
                 <w:rStyle w:val="Hyperlink"/>
@@ -662,7 +746,7 @@
                 <w:noProof/>
                 <w:webHidden/>
               </w:rPr>
-              <w:instrText xml:space="preserve"> PAGEREF _Toc437032917 \h </w:instrText>
+              <w:instrText xml:space="preserve"> PAGEREF _Toc437075691 \h </w:instrText>
             </w:r>
             <w:r>
               <w:rPr>
@@ -702,7 +786,7 @@
               <w:lang w:eastAsia="pt-BR"/>
             </w:rPr>
           </w:pPr>
-          <w:hyperlink w:anchor="_Toc437032918" w:history="1">
+          <w:hyperlink w:anchor="_Toc437075692" w:history="1">
             <w:r>
               <w:rPr>
                 <w:rStyle w:val="Hyperlink"/>
@@ -744,7 +828,7 @@
                 <w:noProof/>
                 <w:webHidden/>
               </w:rPr>
-              <w:instrText xml:space="preserve"> PAGEREF _Toc437032918 \h </w:instrText>
+              <w:instrText xml:space="preserve"> PAGEREF _Toc437075692 \h </w:instrText>
             </w:r>
             <w:r>
               <w:rPr>
@@ -784,7 +868,7 @@
               <w:lang w:eastAsia="pt-BR"/>
             </w:rPr>
           </w:pPr>
-          <w:hyperlink w:anchor="_Toc437032919" w:history="1">
+          <w:hyperlink w:anchor="_Toc437075693" w:history="1">
             <w:r>
               <w:rPr>
                 <w:rStyle w:val="Hyperlink"/>
@@ -826,7 +910,7 @@
                 <w:noProof/>
                 <w:webHidden/>
               </w:rPr>
-              <w:instrText xml:space="preserve"> PAGEREF _Toc437032919 \h </w:instrText>
+              <w:instrText xml:space="preserve"> PAGEREF _Toc437075693 \h </w:instrText>
             </w:r>
             <w:r>
               <w:rPr>
@@ -846,7 +930,7 @@
                 <w:noProof/>
                 <w:webHidden/>
               </w:rPr>
-              <w:t>4</w:t>
+              <w:t>5</w:t>
             </w:r>
             <w:r>
               <w:rPr>
@@ -866,7 +950,7 @@
               <w:lang w:eastAsia="pt-BR"/>
             </w:rPr>
           </w:pPr>
-          <w:hyperlink w:anchor="_Toc437032920" w:history="1">
+          <w:hyperlink w:anchor="_Toc437075694" w:history="1">
             <w:r>
               <w:rPr>
                 <w:rStyle w:val="Hyperlink"/>
@@ -908,7 +992,7 @@
                 <w:noProof/>
                 <w:webHidden/>
               </w:rPr>
-              <w:instrText xml:space="preserve"> PAGEREF _Toc437032920 \h </w:instrText>
+              <w:instrText xml:space="preserve"> PAGEREF _Toc437075694 \h </w:instrText>
             </w:r>
             <w:r>
               <w:rPr>
@@ -942,15 +1026,13 @@
         <w:p>
           <w:pPr>
             <w:pStyle w:val="Sumrio1"/>
-            <w:tabs>
-              <w:tab w:val="left" w:pos="440"/>
-              <w:tab w:val="right" w:leader="dot" w:pos="8494"/>
-            </w:tabs>
             <w:rPr>
+              <w:rFonts w:eastAsiaTheme="minorEastAsia"/>
               <w:noProof/>
+              <w:lang w:eastAsia="pt-BR"/>
             </w:rPr>
           </w:pPr>
-          <w:hyperlink w:anchor="_Toc437032921" w:history="1">
+          <w:hyperlink w:anchor="_Toc437075695" w:history="1">
             <w:r>
               <w:rPr>
                 <w:rStyle w:val="Hyperlink"/>
@@ -960,7 +1042,9 @@
             </w:r>
             <w:r>
               <w:rPr>
-                <w:noProof/>
+                <w:rFonts w:eastAsiaTheme="minorEastAsia"/>
+                <w:noProof/>
+                <w:lang w:eastAsia="pt-BR"/>
               </w:rPr>
               <w:tab/>
             </w:r>
@@ -990,7 +1074,7 @@
                 <w:noProof/>
                 <w:webHidden/>
               </w:rPr>
-              <w:instrText xml:space="preserve"> PAGEREF _Toc437032921 \h </w:instrText>
+              <w:instrText xml:space="preserve"> PAGEREF _Toc437075695 \h </w:instrText>
             </w:r>
             <w:r>
               <w:rPr>
@@ -1024,15 +1108,13 @@
         <w:p>
           <w:pPr>
             <w:pStyle w:val="Sumrio1"/>
-            <w:tabs>
-              <w:tab w:val="left" w:pos="440"/>
-              <w:tab w:val="right" w:leader="dot" w:pos="8494"/>
-            </w:tabs>
             <w:rPr>
+              <w:rFonts w:eastAsiaTheme="minorEastAsia"/>
               <w:noProof/>
+              <w:lang w:eastAsia="pt-BR"/>
             </w:rPr>
           </w:pPr>
-          <w:hyperlink w:anchor="_Toc437032922" w:history="1">
+          <w:hyperlink w:anchor="_Toc437075696" w:history="1">
             <w:r>
               <w:rPr>
                 <w:rStyle w:val="Hyperlink"/>
@@ -1042,7 +1124,9 @@
             </w:r>
             <w:r>
               <w:rPr>
-                <w:noProof/>
+                <w:rFonts w:eastAsiaTheme="minorEastAsia"/>
+                <w:noProof/>
+                <w:lang w:eastAsia="pt-BR"/>
               </w:rPr>
               <w:tab/>
             </w:r>
@@ -1072,7 +1156,7 @@
                 <w:noProof/>
                 <w:webHidden/>
               </w:rPr>
-              <w:instrText xml:space="preserve"> PAGEREF _Toc437032922 \h </w:instrText>
+              <w:instrText xml:space="preserve"> PAGEREF _Toc437075696 \h </w:instrText>
             </w:r>
             <w:r>
               <w:rPr>
@@ -1092,7 +1176,7 @@
                 <w:noProof/>
                 <w:webHidden/>
               </w:rPr>
-              <w:t>6</w:t>
+              <w:t>7</w:t>
             </w:r>
             <w:r>
               <w:rPr>
@@ -1106,15 +1190,13 @@
         <w:p>
           <w:pPr>
             <w:pStyle w:val="Sumrio1"/>
-            <w:tabs>
-              <w:tab w:val="left" w:pos="440"/>
-              <w:tab w:val="right" w:leader="dot" w:pos="8494"/>
-            </w:tabs>
             <w:rPr>
+              <w:rFonts w:eastAsiaTheme="minorEastAsia"/>
               <w:noProof/>
+              <w:lang w:eastAsia="pt-BR"/>
             </w:rPr>
           </w:pPr>
-          <w:hyperlink w:anchor="_Toc437032923" w:history="1">
+          <w:hyperlink w:anchor="_Toc437075697" w:history="1">
             <w:r>
               <w:rPr>
                 <w:rStyle w:val="Hyperlink"/>
@@ -1124,7 +1206,9 @@
             </w:r>
             <w:r>
               <w:rPr>
-                <w:noProof/>
+                <w:rFonts w:eastAsiaTheme="minorEastAsia"/>
+                <w:noProof/>
+                <w:lang w:eastAsia="pt-BR"/>
               </w:rPr>
               <w:tab/>
             </w:r>
@@ -1154,7 +1238,7 @@
                 <w:noProof/>
                 <w:webHidden/>
               </w:rPr>
-              <w:instrText xml:space="preserve"> PAGEREF _Toc437032923 \h </w:instrText>
+              <w:instrText xml:space="preserve"> PAGEREF _Toc437075697 \h </w:instrText>
             </w:r>
             <w:r>
               <w:rPr>
@@ -1175,6 +1259,334 @@
                 <w:webHidden/>
               </w:rPr>
               <w:t>7</w:t>
+            </w:r>
+            <w:r>
+              <w:rPr>
+                <w:noProof/>
+                <w:webHidden/>
+              </w:rPr>
+              <w:fldChar w:fldCharType="end"/>
+            </w:r>
+          </w:hyperlink>
+        </w:p>
+        <w:p>
+          <w:pPr>
+            <w:pStyle w:val="Sumrio1"/>
+            <w:rPr>
+              <w:rFonts w:eastAsiaTheme="minorEastAsia"/>
+              <w:noProof/>
+              <w:lang w:eastAsia="pt-BR"/>
+            </w:rPr>
+          </w:pPr>
+          <w:hyperlink w:anchor="_Toc437075698" w:history="1">
+            <w:r>
+              <w:rPr>
+                <w:rStyle w:val="Hyperlink"/>
+                <w:noProof/>
+              </w:rPr>
+              <w:t>8.</w:t>
+            </w:r>
+            <w:r>
+              <w:rPr>
+                <w:rFonts w:eastAsiaTheme="minorEastAsia"/>
+                <w:noProof/>
+                <w:lang w:eastAsia="pt-BR"/>
+              </w:rPr>
+              <w:tab/>
+            </w:r>
+            <w:r>
+              <w:rPr>
+                <w:rStyle w:val="Hyperlink"/>
+                <w:noProof/>
+              </w:rPr>
+              <w:t>Documento casos de teste</w:t>
+            </w:r>
+            <w:r>
+              <w:rPr>
+                <w:noProof/>
+                <w:webHidden/>
+              </w:rPr>
+              <w:tab/>
+            </w:r>
+            <w:r>
+              <w:rPr>
+                <w:noProof/>
+                <w:webHidden/>
+              </w:rPr>
+              <w:fldChar w:fldCharType="begin"/>
+            </w:r>
+            <w:r>
+              <w:rPr>
+                <w:noProof/>
+                <w:webHidden/>
+              </w:rPr>
+              <w:instrText xml:space="preserve"> PAGEREF _Toc437075698 \h </w:instrText>
+            </w:r>
+            <w:r>
+              <w:rPr>
+                <w:noProof/>
+                <w:webHidden/>
+              </w:rPr>
+            </w:r>
+            <w:r>
+              <w:rPr>
+                <w:noProof/>
+                <w:webHidden/>
+              </w:rPr>
+              <w:fldChar w:fldCharType="separate"/>
+            </w:r>
+            <w:r>
+              <w:rPr>
+                <w:noProof/>
+                <w:webHidden/>
+              </w:rPr>
+              <w:t>7</w:t>
+            </w:r>
+            <w:r>
+              <w:rPr>
+                <w:noProof/>
+                <w:webHidden/>
+              </w:rPr>
+              <w:fldChar w:fldCharType="end"/>
+            </w:r>
+          </w:hyperlink>
+        </w:p>
+        <w:p>
+          <w:pPr>
+            <w:pStyle w:val="Sumrio1"/>
+            <w:rPr>
+              <w:rFonts w:eastAsiaTheme="minorEastAsia"/>
+              <w:noProof/>
+              <w:lang w:eastAsia="pt-BR"/>
+            </w:rPr>
+          </w:pPr>
+          <w:hyperlink w:anchor="_Toc437075699" w:history="1">
+            <w:r>
+              <w:rPr>
+                <w:rStyle w:val="Hyperlink"/>
+                <w:noProof/>
+              </w:rPr>
+              <w:t>9.</w:t>
+            </w:r>
+            <w:r>
+              <w:rPr>
+                <w:rFonts w:eastAsiaTheme="minorEastAsia"/>
+                <w:noProof/>
+                <w:lang w:eastAsia="pt-BR"/>
+              </w:rPr>
+              <w:tab/>
+            </w:r>
+            <w:r>
+              <w:rPr>
+                <w:rStyle w:val="Hyperlink"/>
+                <w:noProof/>
+              </w:rPr>
+              <w:t>Diagrama de sequência</w:t>
+            </w:r>
+            <w:r>
+              <w:rPr>
+                <w:noProof/>
+                <w:webHidden/>
+              </w:rPr>
+              <w:tab/>
+            </w:r>
+            <w:r>
+              <w:rPr>
+                <w:noProof/>
+                <w:webHidden/>
+              </w:rPr>
+              <w:fldChar w:fldCharType="begin"/>
+            </w:r>
+            <w:r>
+              <w:rPr>
+                <w:noProof/>
+                <w:webHidden/>
+              </w:rPr>
+              <w:instrText xml:space="preserve"> PAGEREF _Toc437075699 \h </w:instrText>
+            </w:r>
+            <w:r>
+              <w:rPr>
+                <w:noProof/>
+                <w:webHidden/>
+              </w:rPr>
+            </w:r>
+            <w:r>
+              <w:rPr>
+                <w:noProof/>
+                <w:webHidden/>
+              </w:rPr>
+              <w:fldChar w:fldCharType="separate"/>
+            </w:r>
+            <w:r>
+              <w:rPr>
+                <w:noProof/>
+                <w:webHidden/>
+              </w:rPr>
+              <w:t>7</w:t>
+            </w:r>
+            <w:r>
+              <w:rPr>
+                <w:noProof/>
+                <w:webHidden/>
+              </w:rPr>
+              <w:fldChar w:fldCharType="end"/>
+            </w:r>
+          </w:hyperlink>
+        </w:p>
+        <w:p>
+          <w:pPr>
+            <w:pStyle w:val="Sumrio1"/>
+            <w:rPr>
+              <w:rFonts w:eastAsiaTheme="minorEastAsia"/>
+              <w:noProof/>
+              <w:lang w:eastAsia="pt-BR"/>
+            </w:rPr>
+          </w:pPr>
+          <w:hyperlink w:anchor="_Toc437075700" w:history="1">
+            <w:r>
+              <w:rPr>
+                <w:rStyle w:val="Hyperlink"/>
+                <w:noProof/>
+              </w:rPr>
+              <w:t>10.</w:t>
+            </w:r>
+            <w:r>
+              <w:rPr>
+                <w:rFonts w:eastAsiaTheme="minorEastAsia"/>
+                <w:noProof/>
+                <w:lang w:eastAsia="pt-BR"/>
+              </w:rPr>
+              <w:tab/>
+            </w:r>
+            <w:r>
+              <w:rPr>
+                <w:rStyle w:val="Hyperlink"/>
+                <w:noProof/>
+              </w:rPr>
+              <w:t>Horas planejadas por atividade na planilha de atividades</w:t>
+            </w:r>
+            <w:r>
+              <w:rPr>
+                <w:noProof/>
+                <w:webHidden/>
+              </w:rPr>
+              <w:tab/>
+            </w:r>
+            <w:r>
+              <w:rPr>
+                <w:noProof/>
+                <w:webHidden/>
+              </w:rPr>
+              <w:fldChar w:fldCharType="begin"/>
+            </w:r>
+            <w:r>
+              <w:rPr>
+                <w:noProof/>
+                <w:webHidden/>
+              </w:rPr>
+              <w:instrText xml:space="preserve"> PAGEREF _Toc437075700 \h </w:instrText>
+            </w:r>
+            <w:r>
+              <w:rPr>
+                <w:noProof/>
+                <w:webHidden/>
+              </w:rPr>
+            </w:r>
+            <w:r>
+              <w:rPr>
+                <w:noProof/>
+                <w:webHidden/>
+              </w:rPr>
+              <w:fldChar w:fldCharType="separate"/>
+            </w:r>
+            <w:r>
+              <w:rPr>
+                <w:noProof/>
+                <w:webHidden/>
+              </w:rPr>
+              <w:t>8</w:t>
+            </w:r>
+            <w:r>
+              <w:rPr>
+                <w:noProof/>
+                <w:webHidden/>
+              </w:rPr>
+              <w:fldChar w:fldCharType="end"/>
+            </w:r>
+          </w:hyperlink>
+        </w:p>
+        <w:p>
+          <w:pPr>
+            <w:pStyle w:val="Sumrio1"/>
+            <w:rPr>
+              <w:rFonts w:eastAsiaTheme="minorEastAsia"/>
+              <w:noProof/>
+              <w:lang w:eastAsia="pt-BR"/>
+            </w:rPr>
+          </w:pPr>
+          <w:hyperlink w:anchor="_Toc437075701" w:history="1">
+            <w:r>
+              <w:rPr>
+                <w:rStyle w:val="Hyperlink"/>
+                <w:noProof/>
+              </w:rPr>
+              <w:t>11.</w:t>
+            </w:r>
+            <w:r>
+              <w:rPr>
+                <w:rFonts w:eastAsiaTheme="minorEastAsia"/>
+                <w:noProof/>
+                <w:lang w:eastAsia="pt-BR"/>
+              </w:rPr>
+              <w:tab/>
+            </w:r>
+            <w:r>
+              <w:rPr>
+                <w:rStyle w:val="Hyperlink"/>
+                <w:noProof/>
+              </w:rPr>
+              <w:t>Número de objetos de seguro por tipo de segurado</w:t>
+            </w:r>
+            <w:r>
+              <w:rPr>
+                <w:noProof/>
+                <w:webHidden/>
+              </w:rPr>
+              <w:tab/>
+            </w:r>
+            <w:r>
+              <w:rPr>
+                <w:noProof/>
+                <w:webHidden/>
+              </w:rPr>
+              <w:fldChar w:fldCharType="begin"/>
+            </w:r>
+            <w:r>
+              <w:rPr>
+                <w:noProof/>
+                <w:webHidden/>
+              </w:rPr>
+              <w:instrText xml:space="preserve"> PAGEREF _Toc437075701 \h </w:instrText>
+            </w:r>
+            <w:r>
+              <w:rPr>
+                <w:noProof/>
+                <w:webHidden/>
+              </w:rPr>
+            </w:r>
+            <w:r>
+              <w:rPr>
+                <w:noProof/>
+                <w:webHidden/>
+              </w:rPr>
+              <w:fldChar w:fldCharType="separate"/>
+            </w:r>
+            <w:r>
+              <w:rPr>
+                <w:noProof/>
+                <w:webHidden/>
+              </w:rPr>
+              <w:t>8</w:t>
             </w:r>
             <w:r>
               <w:rPr>
@@ -1212,9 +1624,6 @@
     <w:p/>
     <w:p/>
     <w:p/>
-    <w:p/>
-    <w:p/>
-    <w:p/>
     <w:p>
       <w:pPr>
         <w:pStyle w:val="Ttulo2"/>
@@ -1229,7 +1638,7 @@
           <w:szCs w:val="24"/>
         </w:rPr>
       </w:pPr>
-      <w:bookmarkStart w:id="1" w:name="_Toc437032917"/>
+      <w:bookmarkStart w:id="1" w:name="_Toc437075691"/>
       <w:r>
         <w:rPr>
           <w:rFonts w:asciiTheme="minorHAnsi" w:hAnsiTheme="minorHAnsi"/>
@@ -1237,7 +1646,6 @@
           <w:sz w:val="24"/>
           <w:szCs w:val="24"/>
         </w:rPr>
-        <w:lastRenderedPageBreak/>
         <w:t>Introdução</w:t>
       </w:r>
       <w:bookmarkEnd w:id="1"/>
@@ -1294,7 +1702,7 @@
           <w:szCs w:val="24"/>
         </w:rPr>
       </w:pPr>
-      <w:bookmarkStart w:id="2" w:name="_Toc437032918"/>
+      <w:bookmarkStart w:id="2" w:name="_Toc437075692"/>
       <w:r>
         <w:rPr>
           <w:rFonts w:asciiTheme="minorHAnsi" w:hAnsiTheme="minorHAnsi"/>
@@ -1327,15 +1735,7 @@
         <w:t>à</w:t>
       </w:r>
       <w:r>
-        <w:t xml:space="preserve"> concepção da regra de negócio e os passos básicos que o sistema deve possuir. Desta forma, foi imaginado um </w:t>
-      </w:r>
-      <w:proofErr w:type="gramStart"/>
-      <w:r>
-        <w:t>menu</w:t>
-      </w:r>
-      <w:proofErr w:type="gramEnd"/>
-      <w:r>
-        <w:t xml:space="preserve"> de abas para as telas cadastrais, onde pudesse se navegar de forma rápida dentre as opções de inserção de dados de sistema. </w:t>
+        <w:t xml:space="preserve"> concepção da regra de negócio e os passos básicos que o sistema deve possuir. Desta forma, foi imaginado um menu de abas para as telas cadastrais, onde pudesse se navegar de forma rápida dentre as opções de inserção de dados de sistema. </w:t>
       </w:r>
     </w:p>
     <w:p>
@@ -1344,15 +1744,7 @@
         <w:jc w:val="both"/>
       </w:pPr>
       <w:r>
-        <w:t xml:space="preserve">Entretanto, algumas situações posteriores fizeram com que </w:t>
-      </w:r>
-      <w:proofErr w:type="gramStart"/>
-      <w:r>
-        <w:t>houvessem</w:t>
-      </w:r>
-      <w:proofErr w:type="gramEnd"/>
-      <w:r>
-        <w:t xml:space="preserve"> alterações em sua implementação:</w:t>
+        <w:t>Entretanto, algumas situações posteriores fizeram com que houvessem alterações em sua implementação:</w:t>
       </w:r>
     </w:p>
     <w:p>
@@ -1367,14 +1759,12 @@
       <w:r>
         <w:t xml:space="preserve">O protótipo possui demasiados detalhes como campos, </w:t>
       </w:r>
-      <w:proofErr w:type="spellStart"/>
       <w:r>
         <w:rPr>
           <w:i/>
         </w:rPr>
         <w:t>labels</w:t>
       </w:r>
-      <w:proofErr w:type="spellEnd"/>
       <w:r>
         <w:rPr>
           <w:i/>
@@ -1415,14 +1805,12 @@
       <w:r>
         <w:t xml:space="preserve">Tal protótipo não foi concebido na ótica de um sistema para dispositivos móveis, em especial celulares e </w:t>
       </w:r>
-      <w:proofErr w:type="spellStart"/>
       <w:r>
         <w:rPr>
           <w:i/>
         </w:rPr>
         <w:t>smartfones</w:t>
       </w:r>
-      <w:proofErr w:type="spellEnd"/>
       <w:r>
         <w:rPr>
           <w:i/>
@@ -1448,28 +1836,12 @@
       <w:r>
         <w:t xml:space="preserve">tipação, </w:t>
       </w:r>
-      <w:proofErr w:type="spellStart"/>
       <w:r>
         <w:rPr>
           <w:i/>
         </w:rPr>
-        <w:t>balsamiq</w:t>
-      </w:r>
-      <w:proofErr w:type="spellEnd"/>
-      <w:r>
-        <w:rPr>
-          <w:i/>
-        </w:rPr>
-        <w:t xml:space="preserve"> </w:t>
-      </w:r>
-      <w:proofErr w:type="spellStart"/>
-      <w:r>
-        <w:rPr>
-          <w:i/>
-        </w:rPr>
-        <w:t>mockups</w:t>
-      </w:r>
-      <w:proofErr w:type="spellEnd"/>
+        <w:t>balsamiq mockups</w:t>
+      </w:r>
       <w:r>
         <w:rPr>
           <w:i/>
@@ -1479,14 +1851,12 @@
       <w:r>
         <w:t xml:space="preserve">em sua versão </w:t>
       </w:r>
-      <w:proofErr w:type="spellStart"/>
       <w:r>
         <w:rPr>
           <w:i/>
         </w:rPr>
         <w:t>free</w:t>
       </w:r>
-      <w:proofErr w:type="spellEnd"/>
       <w:r>
         <w:t>, não possui demasiados detalhes para protótipos de sistemas de dispositivos móveis;</w:t>
       </w:r>
@@ -1501,15 +1871,7 @@
         <w:jc w:val="both"/>
       </w:pPr>
       <w:r>
-        <w:t xml:space="preserve">O protótipo também possui </w:t>
-      </w:r>
-      <w:proofErr w:type="gramStart"/>
-      <w:r>
-        <w:t>componentes os quais possuem complexo desenvolvimento</w:t>
-      </w:r>
-      <w:proofErr w:type="gramEnd"/>
-      <w:r>
-        <w:t>, o qual não poderá ser feito dentro do prazo estipulado pelo cliente, forçando a ser feito</w:t>
+        <w:t>O protótipo também possui componentes os quais possuem complexo desenvolvimento, o qual não poderá ser feito dentro do prazo estipulado pelo cliente, forçando a ser feito</w:t>
       </w:r>
       <w:r>
         <w:t xml:space="preserve"> </w:t>
@@ -1524,15 +1886,7 @@
         <w:jc w:val="both"/>
       </w:pPr>
       <w:r>
-        <w:t xml:space="preserve">Diante disso, foram providenciadas alterações pelo setor de desenvolvimento de forma a possibilitar a utilização do sistema em dispositivos móveis, aliado a maior simplicidade de utilização e </w:t>
-      </w:r>
-      <w:proofErr w:type="gramStart"/>
-      <w:r>
-        <w:t>implementação</w:t>
-      </w:r>
-      <w:proofErr w:type="gramEnd"/>
-      <w:r>
-        <w:t xml:space="preserve"> de sistema considerando o curto prazo para entrega do projeto.</w:t>
+        <w:t>Diante disso, foram providenciadas alterações pelo setor de desenvolvimento de forma a possibilitar a utilização do sistema em dispositivos móveis, aliado a maior simplicidade de utilização e implementação de sistema considerando o curto prazo para entrega do projeto.</w:t>
       </w:r>
     </w:p>
     <w:p>
@@ -1555,8 +1909,7 @@
           <w:szCs w:val="24"/>
         </w:rPr>
       </w:pPr>
-      <w:bookmarkStart w:id="3" w:name="_Toc437032919"/>
-      <w:proofErr w:type="spellStart"/>
+      <w:bookmarkStart w:id="3" w:name="_Toc437075693"/>
       <w:r>
         <w:rPr>
           <w:rFonts w:asciiTheme="minorHAnsi" w:hAnsiTheme="minorHAnsi"/>
@@ -1564,50 +1917,9 @@
           <w:sz w:val="24"/>
           <w:szCs w:val="24"/>
         </w:rPr>
-        <w:t>Sprint</w:t>
-      </w:r>
-      <w:proofErr w:type="spellEnd"/>
-      <w:r>
-        <w:rPr>
-          <w:rFonts w:asciiTheme="minorHAnsi" w:hAnsiTheme="minorHAnsi"/>
-          <w:color w:val="auto"/>
-          <w:sz w:val="24"/>
-          <w:szCs w:val="24"/>
-        </w:rPr>
-        <w:t xml:space="preserve"> </w:t>
-      </w:r>
-      <w:proofErr w:type="spellStart"/>
-      <w:r>
-        <w:rPr>
-          <w:rFonts w:asciiTheme="minorHAnsi" w:hAnsiTheme="minorHAnsi"/>
-          <w:color w:val="auto"/>
-          <w:sz w:val="24"/>
-          <w:szCs w:val="24"/>
-        </w:rPr>
-        <w:t>Backlog</w:t>
-      </w:r>
-      <w:proofErr w:type="spellEnd"/>
-      <w:r>
-        <w:rPr>
-          <w:rFonts w:asciiTheme="minorHAnsi" w:hAnsiTheme="minorHAnsi"/>
-          <w:color w:val="auto"/>
-          <w:sz w:val="24"/>
-          <w:szCs w:val="24"/>
-        </w:rPr>
-        <w:t xml:space="preserve"> </w:t>
-      </w:r>
-      <w:proofErr w:type="gramStart"/>
-      <w:r>
-        <w:rPr>
-          <w:rFonts w:asciiTheme="minorHAnsi" w:hAnsiTheme="minorHAnsi"/>
-          <w:color w:val="auto"/>
-          <w:sz w:val="24"/>
-          <w:szCs w:val="24"/>
-        </w:rPr>
-        <w:t>1</w:t>
+        <w:t>Sprint Backlog 1</w:t>
       </w:r>
       <w:bookmarkEnd w:id="3"/>
-      <w:proofErr w:type="gramEnd"/>
     </w:p>
     <w:p>
       <w:pPr>
@@ -1617,28 +1929,12 @@
       <w:r>
         <w:t xml:space="preserve">Diferentemente do que foi projetado no </w:t>
       </w:r>
-      <w:proofErr w:type="spellStart"/>
       <w:r>
         <w:rPr>
           <w:i/>
         </w:rPr>
-        <w:t>sprint</w:t>
-      </w:r>
-      <w:proofErr w:type="spellEnd"/>
-      <w:r>
-        <w:rPr>
-          <w:i/>
-        </w:rPr>
-        <w:t xml:space="preserve"> </w:t>
-      </w:r>
-      <w:proofErr w:type="gramStart"/>
-      <w:r>
-        <w:rPr>
-          <w:i/>
-        </w:rPr>
-        <w:t>1</w:t>
-      </w:r>
-      <w:proofErr w:type="gramEnd"/>
+        <w:t>sprint 1</w:t>
+      </w:r>
       <w:r>
         <w:rPr>
           <w:i/>
@@ -1648,62 +1944,24 @@
       <w:r>
         <w:t xml:space="preserve">através do documento </w:t>
       </w:r>
-      <w:proofErr w:type="spellStart"/>
       <w:r>
         <w:rPr>
           <w:i/>
         </w:rPr>
-        <w:t>sprint</w:t>
-      </w:r>
-      <w:proofErr w:type="spellEnd"/>
+        <w:t>sprint backlog 1</w:t>
+      </w:r>
+      <w:r>
+        <w:t xml:space="preserve">, </w:t>
+      </w:r>
+      <w:r>
+        <w:t xml:space="preserve">algumas funcionalidades foram listadas para execução na primeira entrega. Entretanto, devido a entraves ocorridos na execução do projeto, foram postergados para a próxima entrega, no </w:t>
+      </w:r>
       <w:r>
         <w:rPr>
           <w:i/>
         </w:rPr>
-        <w:t xml:space="preserve"> </w:t>
-      </w:r>
-      <w:proofErr w:type="spellStart"/>
-      <w:r>
-        <w:rPr>
-          <w:i/>
-        </w:rPr>
-        <w:t>backlog</w:t>
-      </w:r>
-      <w:proofErr w:type="spellEnd"/>
-      <w:r>
-        <w:rPr>
-          <w:i/>
-        </w:rPr>
-        <w:t xml:space="preserve"> 1</w:t>
-      </w:r>
-      <w:r>
-        <w:t xml:space="preserve">, </w:t>
-      </w:r>
-      <w:r>
-        <w:t xml:space="preserve">algumas funcionalidades foram listadas para execução na primeira entrega. Entretanto, devido a entraves ocorridos na execução do projeto, foram postergados para a próxima entrega, no </w:t>
-      </w:r>
-      <w:proofErr w:type="spellStart"/>
-      <w:r>
-        <w:rPr>
-          <w:i/>
-        </w:rPr>
-        <w:t>sprint</w:t>
-      </w:r>
-      <w:proofErr w:type="spellEnd"/>
-      <w:r>
-        <w:rPr>
-          <w:i/>
-        </w:rPr>
-        <w:t xml:space="preserve"> </w:t>
-      </w:r>
-      <w:proofErr w:type="gramStart"/>
-      <w:r>
-        <w:rPr>
-          <w:i/>
-        </w:rPr>
-        <w:t>2</w:t>
-      </w:r>
-      <w:proofErr w:type="gramEnd"/>
+        <w:t>sprint 2</w:t>
+      </w:r>
       <w:r>
         <w:rPr>
           <w:i/>
@@ -1717,6 +1975,7 @@
         <w:jc w:val="both"/>
       </w:pPr>
       <w:r>
+        <w:lastRenderedPageBreak/>
         <w:t>Sobre isso, as funcionalidades postergadas para a segunda entrega foram:</w:t>
       </w:r>
     </w:p>
@@ -1730,7 +1989,6 @@
         <w:jc w:val="both"/>
       </w:pPr>
       <w:r>
-        <w:lastRenderedPageBreak/>
         <w:t>Gestão de aditamento/cláusula</w:t>
       </w:r>
     </w:p>
@@ -1770,7 +2028,7 @@
         </w:rPr>
         <w:t xml:space="preserve"> </w:t>
       </w:r>
-      <w:bookmarkStart w:id="4" w:name="_Toc437032920"/>
+      <w:bookmarkStart w:id="4" w:name="_Toc437075694"/>
       <w:r>
         <w:rPr>
           <w:rFonts w:asciiTheme="minorHAnsi" w:hAnsiTheme="minorHAnsi"/>
@@ -1806,15 +2064,7 @@
         <w:t>notebooks, desktops</w:t>
       </w:r>
       <w:r>
-        <w:t xml:space="preserve"> e dispositivos móveis; alterou-se a ordem de campos para uma sequência vertical, de maneira a permitir que os campos fiquem </w:t>
-      </w:r>
-      <w:proofErr w:type="gramStart"/>
-      <w:r>
-        <w:t>melhor</w:t>
-      </w:r>
-      <w:proofErr w:type="gramEnd"/>
-      <w:r>
-        <w:t xml:space="preserve"> dispostos e facilitem a visualização e usabilidade, além claro de fornecer mecanismo de sequenciamento de informações, onde um campo posterior que necessite de alguma informação anterior só possa ser inserido caso alguma informação necessária tenha sido informada anteriormente.</w:t>
+        <w:t xml:space="preserve"> e dispositivos móveis; alterou-se a ordem de campos para uma sequência vertical, de maneira a permitir que os campos fiquem melhor dispostos e facilitem a visualização e usabilidade, além claro de fornecer mecanismo de sequenciamento de informações, onde um campo posterior que necessite de alguma informação anterior só possa ser inserido caso alguma informação necessária tenha sido informada anteriormente.</w:t>
       </w:r>
     </w:p>
     <w:p>
@@ -1823,24 +2073,14 @@
         <w:jc w:val="both"/>
       </w:pPr>
       <w:r>
-        <w:t xml:space="preserve">O </w:t>
-      </w:r>
-      <w:proofErr w:type="gramStart"/>
-      <w:r>
-        <w:t>menu</w:t>
-      </w:r>
-      <w:proofErr w:type="gramEnd"/>
-      <w:r>
-        <w:t xml:space="preserve"> do sistema, antes idealizado em forma de abas, foi substituído por um menu superior a tela onde suas opções são disparadas através de clique. Esta é uma forma que ocupa a tela de forma mais objetiva, não limitando o espaço para demais objetos como </w:t>
-      </w:r>
-      <w:proofErr w:type="spellStart"/>
+        <w:t xml:space="preserve">O menu do sistema, antes idealizado em forma de abas, foi substituído por um menu superior a tela onde suas opções são disparadas através de clique. Esta é uma forma que ocupa a tela de forma mais objetiva, não limitando o espaço para demais objetos como </w:t>
+      </w:r>
       <w:r>
         <w:rPr>
           <w:i/>
         </w:rPr>
         <w:t>labels</w:t>
       </w:r>
-      <w:proofErr w:type="spellEnd"/>
       <w:r>
         <w:t xml:space="preserve"> e campos de inserção.</w:t>
       </w:r>
@@ -1859,8 +2099,7 @@
           <w:szCs w:val="24"/>
         </w:rPr>
       </w:pPr>
-      <w:bookmarkStart w:id="5" w:name="_Toc437032921"/>
-      <w:proofErr w:type="spellStart"/>
+      <w:bookmarkStart w:id="5" w:name="_Toc437075695"/>
       <w:r>
         <w:rPr>
           <w:rFonts w:asciiTheme="minorHAnsi" w:hAnsiTheme="minorHAnsi"/>
@@ -1868,30 +2107,9 @@
           <w:sz w:val="24"/>
           <w:szCs w:val="24"/>
         </w:rPr>
-        <w:t>Sprint</w:t>
-      </w:r>
-      <w:proofErr w:type="spellEnd"/>
-      <w:r>
-        <w:rPr>
-          <w:rFonts w:asciiTheme="minorHAnsi" w:hAnsiTheme="minorHAnsi"/>
-          <w:color w:val="auto"/>
-          <w:sz w:val="24"/>
-          <w:szCs w:val="24"/>
-        </w:rPr>
-        <w:t xml:space="preserve"> </w:t>
-      </w:r>
-      <w:proofErr w:type="gramStart"/>
-      <w:r>
-        <w:rPr>
-          <w:rFonts w:asciiTheme="minorHAnsi" w:hAnsiTheme="minorHAnsi"/>
-          <w:color w:val="auto"/>
-          <w:sz w:val="24"/>
-          <w:szCs w:val="24"/>
-        </w:rPr>
-        <w:t>2</w:t>
+        <w:t>Sprint 2</w:t>
       </w:r>
       <w:bookmarkEnd w:id="5"/>
-      <w:proofErr w:type="gramEnd"/>
     </w:p>
     <w:p>
       <w:pPr>
@@ -1900,24 +2118,14 @@
       <w:r>
         <w:t xml:space="preserve">Conforme indicado no documento backlog_inicial.pdf, estavam listadas as seguintes funcionalidades para a entrega da </w:t>
       </w:r>
-      <w:proofErr w:type="spellStart"/>
       <w:r>
         <w:rPr>
           <w:i/>
         </w:rPr>
         <w:t>sprint</w:t>
       </w:r>
-      <w:proofErr w:type="spellEnd"/>
-      <w:r>
-        <w:t xml:space="preserve"> </w:t>
-      </w:r>
-      <w:proofErr w:type="gramStart"/>
-      <w:r>
-        <w:t>2</w:t>
-      </w:r>
-      <w:proofErr w:type="gramEnd"/>
-      <w:r>
-        <w:t>:</w:t>
+      <w:r>
+        <w:t xml:space="preserve"> 2:</w:t>
       </w:r>
     </w:p>
     <w:p>
@@ -2024,23 +2232,7 @@
         <w:jc w:val="both"/>
       </w:pPr>
       <w:r>
-        <w:t xml:space="preserve">A gestão de ocorrências não foram </w:t>
-      </w:r>
-      <w:proofErr w:type="gramStart"/>
-      <w:r>
-        <w:t>implementadas</w:t>
-      </w:r>
-      <w:proofErr w:type="gramEnd"/>
-      <w:r>
-        <w:t>. Entretanto, a requisição do cliente (registrar ocorrências relacionadas ao contrato) foi satisfeita</w:t>
-      </w:r>
-      <w:proofErr w:type="gramStart"/>
-      <w:r>
-        <w:t xml:space="preserve">  </w:t>
-      </w:r>
-      <w:proofErr w:type="gramEnd"/>
-      <w:r>
-        <w:t xml:space="preserve">mediante a implementação da gestão de sinistros, onde é possível registrar todas as informações pretendidas pelo cliente. Nesta versão do </w:t>
+        <w:t xml:space="preserve">A gestão de ocorrências não foram implementadas. Entretanto, a requisição do cliente (registrar ocorrências relacionadas ao contrato) foi satisfeita  mediante a implementação da gestão de sinistros, onde é possível registrar todas as informações pretendidas pelo cliente. Nesta versão do </w:t>
       </w:r>
       <w:r>
         <w:rPr>
@@ -2055,15 +2247,7 @@
         <w:t xml:space="preserve">, </w:t>
       </w:r>
       <w:r>
-        <w:t xml:space="preserve">o sinistro não foi </w:t>
-      </w:r>
-      <w:proofErr w:type="gramStart"/>
-      <w:r>
-        <w:t>implementado</w:t>
-      </w:r>
-      <w:proofErr w:type="gramEnd"/>
-      <w:r>
-        <w:t xml:space="preserve"> de forma a afetar o prêmio base anual gerado no cadastro de cotação. </w:t>
+        <w:t xml:space="preserve">o sinistro não foi implementado de forma a afetar o prêmio base anual gerado no cadastro de cotação. </w:t>
       </w:r>
     </w:p>
     <w:p>
@@ -2077,30 +2261,11 @@
         <w:jc w:val="both"/>
       </w:pPr>
       <w:r>
-        <w:t xml:space="preserve">A consulta de histórico foi </w:t>
-      </w:r>
-      <w:proofErr w:type="gramStart"/>
-      <w:r>
-        <w:t>implementada</w:t>
-      </w:r>
-      <w:proofErr w:type="gramEnd"/>
-      <w:r>
-        <w:t xml:space="preserve"> de forma parcial. Esta foi desenvolvida demonstrando as informações gravadas no sistema, sem o confronto entre segurados, automóveis e apólices nem opção de busca por uma referência </w:t>
-      </w:r>
-      <w:r>
         <w:lastRenderedPageBreak/>
-        <w:t>específica. Isto porque a implementação da cotação levou mais tempo do que esperado, consumindo muitas horas de desenvolvimento, fazendo com que uma consulta de histórico</w:t>
-      </w:r>
-      <w:proofErr w:type="gramStart"/>
-      <w:r>
-        <w:t xml:space="preserve"> </w:t>
-      </w:r>
-      <w:r>
-        <w:t xml:space="preserve"> </w:t>
-      </w:r>
-      <w:proofErr w:type="gramEnd"/>
-      <w:r>
-        <w:t xml:space="preserve">de forma </w:t>
+        <w:t xml:space="preserve">A consulta de histórico foi implementada de forma parcial. Esta foi desenvolvida demonstrando as informações gravadas no sistema, sem o confronto entre segurados, automóveis e apólices nem opção de busca por uma referência específica. Isto porque a implementação da cotação levou mais tempo do que esperado, consumindo muitas horas de desenvolvimento, fazendo com que uma consulta de histórico </w:t>
+      </w:r>
+      <w:r>
+        <w:t xml:space="preserve"> de forma </w:t>
       </w:r>
       <w:r>
         <w:t>mais dinâmica e completa não fosse possível de realizar.</w:t>
@@ -2117,15 +2282,7 @@
         <w:jc w:val="both"/>
       </w:pPr>
       <w:r>
-        <w:t xml:space="preserve">A gestão de regra para a formação do prêmio base anual da proposta foi gerada de forma mínima, consistindo apenas na informação do percentual de valor na gestão de aditamentos. A ideia planejada inicialmente, que era a criação de uma tela onde fosse possível correlacionar características de segurados e automóveis formando percentuais foi elogiada pelo cliente, mas é de grande complexidade de </w:t>
-      </w:r>
-      <w:proofErr w:type="gramStart"/>
-      <w:r>
-        <w:t>implementação</w:t>
-      </w:r>
-      <w:proofErr w:type="gramEnd"/>
-      <w:r>
-        <w:t>. Também devido ao elevado tempo na fabricação do cadastro de cotação, acabou fazendo com que esta funcionalidade de criação de regras não fosse passível de desenvolver.</w:t>
+        <w:t>A gestão de regra para a formação do prêmio base anual da proposta foi gerada de forma mínima, consistindo apenas na informação do percentual de valor na gestão de aditamentos. A ideia planejada inicialmente, que era a criação de uma tela onde fosse possível correlacionar características de segurados e automóveis formando percentuais foi elogiada pelo cliente, mas é de grande complexidade de implementação. Também devido ao elevado tempo na fabricação do cadastro de cotação, acabou fazendo com que esta funcionalidade de criação de regras não fosse passível de desenvolver.</w:t>
       </w:r>
     </w:p>
     <w:p>
@@ -2150,24 +2307,14 @@
       <w:r>
         <w:t xml:space="preserve">Ainda, como informado anteriormente, algumas funcionalidades planejadas para o </w:t>
       </w:r>
-      <w:proofErr w:type="spellStart"/>
       <w:r>
         <w:rPr>
           <w:i/>
         </w:rPr>
         <w:t>sprint</w:t>
       </w:r>
-      <w:proofErr w:type="spellEnd"/>
-      <w:r>
-        <w:t xml:space="preserve"> </w:t>
-      </w:r>
-      <w:proofErr w:type="gramStart"/>
-      <w:r>
-        <w:t>1</w:t>
-      </w:r>
-      <w:proofErr w:type="gramEnd"/>
-      <w:r>
-        <w:t xml:space="preserve"> não foram possíveis de realização e acabaram por serem postergadas para a segunda entrega:</w:t>
+      <w:r>
+        <w:t xml:space="preserve"> 1 não foram possíveis de realização e acabaram por serem postergadas para a segunda entrega:</w:t>
       </w:r>
     </w:p>
     <w:p>
@@ -2213,14 +2360,12 @@
       <w:r>
         <w:t xml:space="preserve">Diferentemente do pretendido na primeira </w:t>
       </w:r>
-      <w:proofErr w:type="spellStart"/>
       <w:r>
         <w:rPr>
           <w:i/>
         </w:rPr>
         <w:t>sprint</w:t>
       </w:r>
-      <w:proofErr w:type="spellEnd"/>
       <w:r>
         <w:rPr>
           <w:i/>
@@ -2230,21 +2375,8 @@
       <w:r>
         <w:t xml:space="preserve">o cadastro de cotação não foi totalmente </w:t>
       </w:r>
-      <w:proofErr w:type="gramStart"/>
-      <w:r>
-        <w:t>implementado</w:t>
-      </w:r>
-      <w:proofErr w:type="gramEnd"/>
-      <w:r>
-        <w:t xml:space="preserve">. Na segunda entrega, a cotação teve acoplado as opções de seleção de segurado, </w:t>
-      </w:r>
-      <w:proofErr w:type="gramStart"/>
-      <w:r>
-        <w:t>automóveis do segurado selecionado e aditamentos existentes para o conjunto marca</w:t>
-      </w:r>
-      <w:proofErr w:type="gramEnd"/>
-      <w:r>
-        <w:t xml:space="preserve">, modelo e ano de fabricação do automóvel selecionado. </w:t>
+      <w:r>
+        <w:t xml:space="preserve">implementado. Na segunda entrega, a cotação teve acoplado as opções de seleção de segurado, automóveis do segurado selecionado e aditamentos existentes para o conjunto marca, modelo e ano de fabricação do automóvel selecionado. </w:t>
       </w:r>
       <w:r>
         <w:t xml:space="preserve"> Esta rotina acabou sugando mais horas de desenvolvimento do que esperado, o que acarretou na não entrega de algumas funcionalidades, conforme acima descrito. Entretanto, as funções que mais agregam valor ao cliente foram privilegiadas e desenvolvidas.</w:t>
@@ -2263,7 +2395,7 @@
           <w:szCs w:val="24"/>
         </w:rPr>
       </w:pPr>
-      <w:bookmarkStart w:id="6" w:name="_Toc437032922"/>
+      <w:bookmarkStart w:id="6" w:name="_Toc437075696"/>
       <w:r>
         <w:rPr>
           <w:color w:val="auto"/>
@@ -2280,15 +2412,7 @@
         <w:jc w:val="both"/>
       </w:pPr>
       <w:r>
-        <w:t xml:space="preserve">Quanto ao cálculo do valor do prêmio base </w:t>
-      </w:r>
-      <w:proofErr w:type="gramStart"/>
-      <w:r>
-        <w:t>anual gerado pela cotação, existiram</w:t>
-      </w:r>
-      <w:proofErr w:type="gramEnd"/>
-      <w:r>
-        <w:t xml:space="preserve"> algumas diferenças em relação ao planejado:</w:t>
+        <w:t>Quanto ao cálculo do valor do prêmio base anual gerado pela cotação, existiram algumas diferenças em relação ao planejado:</w:t>
       </w:r>
     </w:p>
     <w:p>
@@ -2301,15 +2425,8 @@
         <w:jc w:val="both"/>
       </w:pPr>
       <w:r>
-        <w:t xml:space="preserve">A base de cálculo do percentual de aditamentos, antes planejada em relação ao preço do automóvel da tabela FIPE, agora </w:t>
-      </w:r>
-      <w:proofErr w:type="gramStart"/>
-      <w:r>
-        <w:t>baseia-se</w:t>
-      </w:r>
-      <w:proofErr w:type="gramEnd"/>
-      <w:r>
-        <w:t xml:space="preserve"> no valor da franquia calculada</w:t>
+        <w:lastRenderedPageBreak/>
+        <w:t>A base de cálculo do percentual de aditamentos, antes planejada em relação ao preço do automóvel da tabela FIPE, agora baseia-se no valor da franquia calculada</w:t>
       </w:r>
       <w:r>
         <w:t xml:space="preserve"> da cotação;</w:t>
@@ -2325,16 +2442,7 @@
         <w:jc w:val="both"/>
       </w:pPr>
       <w:r>
-        <w:lastRenderedPageBreak/>
-        <w:t xml:space="preserve">Descontos no preço da cotação, os quais </w:t>
-      </w:r>
-      <w:proofErr w:type="gramStart"/>
-      <w:r>
-        <w:t>planejava-se</w:t>
-      </w:r>
-      <w:proofErr w:type="gramEnd"/>
-      <w:r>
-        <w:t xml:space="preserve"> consistir de forma automática, como número de bônus ou idade, deverão ser informados de forma manual;</w:t>
+        <w:t>Descontos no preço da cotação, os quais planejava-se consistir de forma automática, como número de bônus ou idade, deverão ser informados de forma manual;</w:t>
       </w:r>
     </w:p>
     <w:p>
@@ -2347,15 +2455,7 @@
         <w:jc w:val="both"/>
       </w:pPr>
       <w:r>
-        <w:t xml:space="preserve">Acréscimos </w:t>
-      </w:r>
-      <w:proofErr w:type="gramStart"/>
-      <w:r>
-        <w:t>percentuais adicionados ao valor do prêmio base anual</w:t>
-      </w:r>
-      <w:proofErr w:type="gramEnd"/>
-      <w:r>
-        <w:t>, como a existência de sinistros relacionados, não serão considerados, devido ao fato de não se ter desenvolvida a renovação de apólice.</w:t>
+        <w:t>Acréscimos percentuais adicionados ao valor do prêmio base anual, como a existência de sinistros relacionados, não serão considerados, devido ao fato de não se ter desenvolvida a renovação de apólice.</w:t>
       </w:r>
     </w:p>
     <w:p>
@@ -2372,7 +2472,7 @@
           <w:szCs w:val="24"/>
         </w:rPr>
       </w:pPr>
-      <w:bookmarkStart w:id="7" w:name="_Toc437032923"/>
+      <w:bookmarkStart w:id="7" w:name="_Toc437075697"/>
       <w:r>
         <w:rPr>
           <w:color w:val="auto"/>
@@ -2389,37 +2489,19 @@
         <w:jc w:val="both"/>
       </w:pPr>
       <w:r>
-        <w:t xml:space="preserve">Inicialmente pretendida, a funcionalidade de envio da cotação por e-mail acabou não sendo </w:t>
-      </w:r>
-      <w:proofErr w:type="gramStart"/>
-      <w:r>
-        <w:t>implementada</w:t>
-      </w:r>
-      <w:proofErr w:type="gramEnd"/>
-      <w:r>
-        <w:t xml:space="preserve">. Isso em razão do pouco tempo para desenvolvimento existente, o qual consistiu em pouco menos de duas semanas de desenvolvimento. Além disso, a cotação, a qual tomou demasiado tempo de desenvolvimento, acabou </w:t>
+        <w:t xml:space="preserve">Inicialmente pretendida, a funcionalidade de envio da cotação por e-mail acabou não sendo implementada. Isso em razão do pouco tempo para desenvolvimento existente, o qual consistiu em pouco menos de duas semanas de desenvolvimento. Além disso, a cotação, a qual tomou demasiado tempo de desenvolvimento, acabou </w:t>
       </w:r>
       <w:r>
         <w:t xml:space="preserve">ficando completa muito perto do prazo de entrega da </w:t>
       </w:r>
-      <w:proofErr w:type="spellStart"/>
       <w:r>
         <w:rPr>
           <w:i/>
         </w:rPr>
         <w:t>sprint</w:t>
       </w:r>
-      <w:proofErr w:type="spellEnd"/>
-      <w:r>
-        <w:t xml:space="preserve"> </w:t>
-      </w:r>
-      <w:proofErr w:type="gramStart"/>
-      <w:r>
-        <w:t>2</w:t>
-      </w:r>
-      <w:proofErr w:type="gramEnd"/>
-      <w:r>
-        <w:t xml:space="preserve">. Isto acabou tornando o desenvolvimento de gestão de aprovação de cotação por e-mail não possível para esta entrega. </w:t>
+      <w:r>
+        <w:t xml:space="preserve"> 2. Isto acabou tornando o desenvolvimento de gestão de aprovação de cotação por e-mail não possível para esta entrega. </w:t>
       </w:r>
     </w:p>
     <w:p>
@@ -2436,6 +2518,7 @@
           <w:szCs w:val="24"/>
         </w:rPr>
       </w:pPr>
+      <w:bookmarkStart w:id="8" w:name="_Toc437075698"/>
       <w:r>
         <w:rPr>
           <w:color w:val="auto"/>
@@ -2444,6 +2527,7 @@
         </w:rPr>
         <w:t>Documento casos de teste</w:t>
       </w:r>
+      <w:bookmarkEnd w:id="8"/>
     </w:p>
     <w:p>
       <w:pPr>
@@ -2451,15 +2535,7 @@
         <w:jc w:val="both"/>
       </w:pPr>
       <w:r>
-        <w:t xml:space="preserve">Devido à urgência no desenvolvimento, o desenvolvimento não permitiu a criação de casos de testes, tampouco de suítes de testes, apesar dos documentos terem sido criados. A equipe reconhece a importância da existência da realização de testes unitários, mas devido ao pouco tempo para desenvolvimento, algumas restrições do projeto não puderam ser feitas, incluindo a </w:t>
-      </w:r>
-      <w:proofErr w:type="gramStart"/>
-      <w:r>
-        <w:t>implementação</w:t>
-      </w:r>
-      <w:proofErr w:type="gramEnd"/>
-      <w:r>
-        <w:t xml:space="preserve"> de casos de testes.</w:t>
+        <w:t>Devido à urgência no desenvolvimento, o desenvolvimento não permitiu a criação de casos de testes, tampouco de suítes de testes, apesar dos documentos terem sido criados. A equipe reconhece a importância da existência da realização de testes unitários, mas devido ao pouco tempo para desenvolvimento, algumas restrições do projeto não puderam ser feitas, incluindo a implementação de casos de testes.</w:t>
       </w:r>
     </w:p>
     <w:p>
@@ -2475,6 +2551,7 @@
           <w:szCs w:val="24"/>
         </w:rPr>
       </w:pPr>
+      <w:bookmarkStart w:id="9" w:name="_Toc437075699"/>
       <w:r>
         <w:rPr>
           <w:color w:val="auto"/>
@@ -2483,6 +2560,7 @@
         </w:rPr>
         <w:t>Diagrama de sequência</w:t>
       </w:r>
+      <w:bookmarkEnd w:id="9"/>
     </w:p>
     <w:p>
       <w:pPr>
@@ -2514,16 +2592,8 @@
         <w:rPr>
           <w:i/>
         </w:rPr>
-        <w:t xml:space="preserve">nterprise </w:t>
-      </w:r>
-      <w:proofErr w:type="spellStart"/>
-      <w:r>
-        <w:rPr>
-          <w:i/>
-        </w:rPr>
-        <w:t>Architech</w:t>
-      </w:r>
-      <w:proofErr w:type="spellEnd"/>
+        <w:t>nterprise Architech</w:t>
+      </w:r>
       <w:r>
         <w:t xml:space="preserve">. Para a segunda entrega, os diagramas foram gerados e estão disponíveis </w:t>
       </w:r>
@@ -2547,6 +2617,7 @@
           <w:szCs w:val="24"/>
         </w:rPr>
       </w:pPr>
+      <w:bookmarkStart w:id="10" w:name="_Toc437075700"/>
       <w:r>
         <w:rPr>
           <w:color w:val="auto"/>
@@ -2563,6 +2634,7 @@
         </w:rPr>
         <w:t xml:space="preserve"> na planilha de atividades</w:t>
       </w:r>
+      <w:bookmarkEnd w:id="10"/>
     </w:p>
     <w:p>
       <w:pPr>
@@ -2570,11 +2642,11 @@
         <w:jc w:val="both"/>
       </w:pPr>
       <w:r>
-        <w:t xml:space="preserve">Inicialmente, as horas planejadas foram baseadas na ótica de restrição imposta pelo cliente: 12 horas/homem por semana. Desta forma, era basicamente planejado um número baseado na atividade em cada dia, mas não superando a 12 horas semanais. Na primeira semana, principalmente nas atividades de documentação, o integrante Alex acabou </w:t>
+        <w:t xml:space="preserve">Inicialmente, as horas planejadas foram baseadas na ótica de restrição imposta pelo cliente: 12 horas/homem por semana. Desta forma, era basicamente planejado um número </w:t>
       </w:r>
       <w:r>
         <w:lastRenderedPageBreak/>
-        <w:t>trabalhando mais horas no projeto do que orçadas, até por conta de sua função de gerente de projeto.</w:t>
+        <w:t>baseado na atividade em cada dia, mas não superando a 12 horas semanais. Na primeira semana, principalmente nas atividades de documentação, o integrante Alex acabou trabalhando mais horas no projeto do que orçadas, até por conta de sua função de gerente de projeto.</w:t>
       </w:r>
     </w:p>
     <w:p>
@@ -2598,15 +2670,49 @@
         <w:jc w:val="both"/>
       </w:pPr>
       <w:r>
-        <w:t xml:space="preserve">Já a partir da terceira semana, que ao final consiste na segunda entrega, teve-se muita discordância entre as horas planejadas e trabalhadas, mesmo muitas das funcionalidades terem sido retiradas do escopo em negociação com o cliente. Isto principalmente por parte dos integrantes Ricardo e Leandro, responsáveis pela parte de programação, os quais trabalharam quase </w:t>
-      </w:r>
-      <w:proofErr w:type="gramStart"/>
-      <w:r>
-        <w:t>2</w:t>
-      </w:r>
-      <w:proofErr w:type="gramEnd"/>
-      <w:r>
-        <w:t xml:space="preserve"> vezes mais do que foi inicialmente planejado.</w:t>
+        <w:t>Já a partir da terceira semana, que ao final consiste na segunda entrega, teve-se muita discordância entre as horas planejadas e trabalhadas, mesmo muitas das funcionalidades terem sido retiradas do escopo em negociação com o cliente. Isto principalmente por parte dos integrantes Ricardo e Leandro, responsáveis pela parte de programação, os quais trabalharam quase 2 vezes mais do que foi inicialmente planejado.</w:t>
+      </w:r>
+    </w:p>
+    <w:p>
+      <w:pPr>
+        <w:pStyle w:val="Ttulo1"/>
+        <w:numPr>
+          <w:ilvl w:val="0"/>
+          <w:numId w:val="32"/>
+        </w:numPr>
+        <w:rPr>
+          <w:color w:val="auto"/>
+          <w:sz w:val="24"/>
+          <w:szCs w:val="24"/>
+        </w:rPr>
+      </w:pPr>
+      <w:bookmarkStart w:id="11" w:name="_Toc437075701"/>
+      <w:r>
+        <w:rPr>
+          <w:color w:val="auto"/>
+          <w:sz w:val="24"/>
+          <w:szCs w:val="24"/>
+        </w:rPr>
+        <w:t>Número de objetos de seguro por tipo de segurado</w:t>
+      </w:r>
+      <w:bookmarkEnd w:id="11"/>
+    </w:p>
+    <w:p>
+      <w:pPr>
+        <w:ind w:firstLine="360"/>
+        <w:jc w:val="both"/>
+      </w:pPr>
+      <w:r>
+        <w:t xml:space="preserve">Inicialmente, por restrição do cliente, existia diferenças entre o relacionamento de objetos de seguro por tipo de segurado, pessoa física ou jurídica. Caso o segurado fosse pessoa física, poderia-se apenas relacionar um automóvel e, caso fosse jurídica, poderia ser “n” automóveis. </w:t>
+      </w:r>
+    </w:p>
+    <w:p>
+      <w:pPr>
+        <w:ind w:firstLine="360"/>
+        <w:jc w:val="both"/>
+      </w:pPr>
+      <w:r>
+        <w:t>Em razão do atraso na geração do modelo base de cotação, esta restrição não pode ser totalmente contemplada e, nesta versão, apenas foi possível gerar proposta para apenas um automóvel, independentemente do tipo de segurado.</w:t>
       </w:r>
     </w:p>
     <w:p>
@@ -2683,19 +2789,11 @@
               <w:sz w:val="18"/>
             </w:rPr>
           </w:pPr>
-          <w:proofErr w:type="gramStart"/>
           <w:r>
             <w:rPr>
               <w:sz w:val="18"/>
             </w:rPr>
-            <w:t>Sistema Seguradora</w:t>
-          </w:r>
-          <w:proofErr w:type="gramEnd"/>
-          <w:r>
-            <w:rPr>
-              <w:sz w:val="18"/>
-            </w:rPr>
-            <w:t xml:space="preserve"> – Documento de requisitos</w:t>
+            <w:t>Sistema Seguradora – Documento de requisitos</w:t>
           </w:r>
         </w:p>
         <w:p>
@@ -2768,7 +2866,7 @@
               <w:rStyle w:val="Nmerodepgina"/>
               <w:noProof/>
             </w:rPr>
-            <w:t>7</w:t>
+            <w:t>2</w:t>
           </w:r>
           <w:r>
             <w:rPr>
@@ -5597,6 +5695,95 @@
     </w:lvl>
   </w:abstractNum>
   <w:abstractNum w:abstractNumId="30">
+    <w:nsid w:val="7AD218E1"/>
+    <w:multiLevelType w:val="hybridMultilevel"/>
+    <w:tmpl w:val="0638DD1A"/>
+    <w:lvl w:ilvl="0" w:tplc="F8DC982A">
+      <w:start w:val="11"/>
+      <w:numFmt w:val="decimal"/>
+      <w:lvlText w:val="%1."/>
+      <w:lvlJc w:val="left"/>
+      <w:pPr>
+        <w:ind w:left="720" w:hanging="360"/>
+      </w:pPr>
+      <w:rPr>
+        <w:rFonts w:hint="default"/>
+      </w:rPr>
+    </w:lvl>
+    <w:lvl w:ilvl="1" w:tplc="04160019" w:tentative="1">
+      <w:start w:val="1"/>
+      <w:numFmt w:val="lowerLetter"/>
+      <w:lvlText w:val="%2."/>
+      <w:lvlJc w:val="left"/>
+      <w:pPr>
+        <w:ind w:left="1440" w:hanging="360"/>
+      </w:pPr>
+    </w:lvl>
+    <w:lvl w:ilvl="2" w:tplc="0416001B" w:tentative="1">
+      <w:start w:val="1"/>
+      <w:numFmt w:val="lowerRoman"/>
+      <w:lvlText w:val="%3."/>
+      <w:lvlJc w:val="right"/>
+      <w:pPr>
+        <w:ind w:left="2160" w:hanging="180"/>
+      </w:pPr>
+    </w:lvl>
+    <w:lvl w:ilvl="3" w:tplc="0416000F" w:tentative="1">
+      <w:start w:val="1"/>
+      <w:numFmt w:val="decimal"/>
+      <w:lvlText w:val="%4."/>
+      <w:lvlJc w:val="left"/>
+      <w:pPr>
+        <w:ind w:left="2880" w:hanging="360"/>
+      </w:pPr>
+    </w:lvl>
+    <w:lvl w:ilvl="4" w:tplc="04160019" w:tentative="1">
+      <w:start w:val="1"/>
+      <w:numFmt w:val="lowerLetter"/>
+      <w:lvlText w:val="%5."/>
+      <w:lvlJc w:val="left"/>
+      <w:pPr>
+        <w:ind w:left="3600" w:hanging="360"/>
+      </w:pPr>
+    </w:lvl>
+    <w:lvl w:ilvl="5" w:tplc="0416001B" w:tentative="1">
+      <w:start w:val="1"/>
+      <w:numFmt w:val="lowerRoman"/>
+      <w:lvlText w:val="%6."/>
+      <w:lvlJc w:val="right"/>
+      <w:pPr>
+        <w:ind w:left="4320" w:hanging="180"/>
+      </w:pPr>
+    </w:lvl>
+    <w:lvl w:ilvl="6" w:tplc="0416000F" w:tentative="1">
+      <w:start w:val="1"/>
+      <w:numFmt w:val="decimal"/>
+      <w:lvlText w:val="%7."/>
+      <w:lvlJc w:val="left"/>
+      <w:pPr>
+        <w:ind w:left="5040" w:hanging="360"/>
+      </w:pPr>
+    </w:lvl>
+    <w:lvl w:ilvl="7" w:tplc="04160019" w:tentative="1">
+      <w:start w:val="1"/>
+      <w:numFmt w:val="lowerLetter"/>
+      <w:lvlText w:val="%8."/>
+      <w:lvlJc w:val="left"/>
+      <w:pPr>
+        <w:ind w:left="5760" w:hanging="360"/>
+      </w:pPr>
+    </w:lvl>
+    <w:lvl w:ilvl="8" w:tplc="0416001B" w:tentative="1">
+      <w:start w:val="1"/>
+      <w:numFmt w:val="lowerRoman"/>
+      <w:lvlText w:val="%9."/>
+      <w:lvlJc w:val="right"/>
+      <w:pPr>
+        <w:ind w:left="6480" w:hanging="180"/>
+      </w:pPr>
+    </w:lvl>
+  </w:abstractNum>
+  <w:abstractNum w:abstractNumId="31">
     <w:nsid w:val="7E1302CC"/>
     <w:multiLevelType w:val="singleLevel"/>
     <w:tmpl w:val="0416000F"/>
@@ -5682,7 +5869,7 @@
     <w:abstractNumId w:val="23"/>
   </w:num>
   <w:num w:numId="19">
-    <w:abstractNumId w:val="30"/>
+    <w:abstractNumId w:val="31"/>
   </w:num>
   <w:num w:numId="20">
     <w:abstractNumId w:val="24"/>
@@ -5719,6 +5906,9 @@
   </w:num>
   <w:num w:numId="31">
     <w:abstractNumId w:val="13"/>
+  </w:num>
+  <w:num w:numId="32">
+    <w:abstractNumId w:val="30"/>
   </w:num>
 </w:numbering>
 </file>
@@ -6255,8 +6445,12 @@
     <w:autoRedefine/>
     <w:uiPriority w:val="39"/>
     <w:unhideWhenUsed/>
-    <w:rsid w:val="00C35B36"/>
+    <w:rsid w:val="001874D4"/>
     <w:pPr>
+      <w:tabs>
+        <w:tab w:val="left" w:pos="426"/>
+        <w:tab w:val="right" w:leader="dot" w:pos="8494"/>
+      </w:tabs>
       <w:spacing w:after="100"/>
     </w:pPr>
   </w:style>
@@ -6551,7 +6745,7 @@
 </file>
 
 <file path=customXml/itemProps1.xml><?xml version="1.0" encoding="utf-8"?>
-<ds:datastoreItem xmlns:ds="http://schemas.openxmlformats.org/officeDocument/2006/customXml" ds:itemID="{4B03BD13-53ED-42F2-9BAD-7AA363E3210A}">
+<ds:datastoreItem xmlns:ds="http://schemas.openxmlformats.org/officeDocument/2006/customXml" ds:itemID="{34FD9D59-6F34-4ADE-B957-5DC65C9B70B3}">
   <ds:schemaRefs>
     <ds:schemaRef ds:uri="http://schemas.openxmlformats.org/officeDocument/2006/bibliography"/>
   </ds:schemaRefs>

</xml_diff>